<commit_message>
SA 3118-5.2.1  Account opening form is in progress
</commit_message>
<xml_diff>
--- a/5 Forms,input,output/Account opening form .docx
+++ b/5 Forms,input,output/Account opening form .docx
@@ -2,6 +2,819 @@
 <file path=word/document.xml><?xml version="1.0" encoding="utf-8"?>
 <w:document xmlns:wpc="http://schemas.microsoft.com/office/word/2010/wordprocessingCanvas" xmlns:cx="http://schemas.microsoft.com/office/drawing/2014/chartex" xmlns:cx1="http://schemas.microsoft.com/office/drawing/2015/9/8/chartex" xmlns:cx2="http://schemas.microsoft.com/office/drawing/2015/10/21/chartex" xmlns:cx3="http://schemas.microsoft.com/office/drawing/2016/5/9/chartex" xmlns:cx4="http://schemas.microsoft.com/office/drawing/2016/5/10/chartex" xmlns:cx5="http://schemas.microsoft.com/office/drawing/2016/5/11/chartex" xmlns:cx6="http://schemas.microsoft.com/office/drawing/2016/5/12/chartex" xmlns:cx7="http://schemas.microsoft.com/office/drawing/2016/5/13/chartex" xmlns:cx8="http://schemas.microsoft.com/office/drawing/2016/5/14/chartex" xmlns:mc="http://schemas.openxmlformats.org/markup-compatibility/2006" xmlns:aink="http://schemas.microsoft.com/office/drawing/2016/ink" xmlns:am3d="http://schemas.microsoft.com/office/drawing/2017/model3d" xmlns:o="urn:schemas-microsoft-com:office:office" xmlns:oel="http://schemas.microsoft.com/office/2019/extlst" xmlns:r="http://schemas.openxmlformats.org/officeDocument/2006/relationships" xmlns:m="http://schemas.openxmlformats.org/officeDocument/2006/math" xmlns:v="urn:schemas-microsoft-com:vml" xmlns:wp14="http://schemas.microsoft.com/office/word/2010/wordprocessingDrawing" xmlns:wp="http://schemas.openxmlformats.org/drawingml/2006/wordprocessingDrawing" xmlns:w10="urn:schemas-microsoft-com:office:word" xmlns:w="http://schemas.openxmlformats.org/wordprocessingml/2006/main" xmlns:w14="http://schemas.microsoft.com/office/word/2010/wordml" xmlns:w15="http://schemas.microsoft.com/office/word/2012/wordml" xmlns:w16cex="http://schemas.microsoft.com/office/word/2018/wordml/cex" xmlns:w16cid="http://schemas.microsoft.com/office/word/2016/wordml/cid" xmlns:w16="http://schemas.microsoft.com/office/word/2018/wordml" xmlns:w16sdtdh="http://schemas.microsoft.com/office/word/2020/wordml/sdtdatahash" xmlns:w16se="http://schemas.microsoft.com/office/word/2015/wordml/symex" xmlns:wpg="http://schemas.microsoft.com/office/word/2010/wordprocessingGroup" xmlns:wpi="http://schemas.microsoft.com/office/word/2010/wordprocessingInk" xmlns:wne="http://schemas.microsoft.com/office/word/2006/wordml" xmlns:wps="http://schemas.microsoft.com/office/word/2010/wordprocessingShape" mc:Ignorable="w14 w15 w16se w16cid w16 w16cex w16sdtdh wp14">
   <w:body>
+    <w:p>
+      <w:pPr>
+        <w:rPr>
+          <w:b/>
+          <w:bCs/>
+          <w:sz w:val="28"/>
+          <w:szCs w:val="28"/>
+          <w:lang w:val="en-GB"/>
+        </w:rPr>
+      </w:pPr>
+      <w:r>
+        <w:rPr>
+          <w:b/>
+          <w:bCs/>
+          <w:sz w:val="28"/>
+          <w:szCs w:val="28"/>
+          <w:lang w:val="en-GB"/>
+        </w:rPr>
+        <w:t xml:space="preserve">                     </w:t>
+      </w:r>
+      <w:r>
+        <w:rPr>
+          <w:b/>
+          <w:bCs/>
+          <w:sz w:val="28"/>
+          <w:szCs w:val="28"/>
+          <w:lang w:val="en-GB"/>
+        </w:rPr>
+        <w:t xml:space="preserve">            </w:t>
+      </w:r>
+      <w:r>
+        <w:rPr>
+          <w:b/>
+          <w:bCs/>
+          <w:sz w:val="28"/>
+          <w:szCs w:val="28"/>
+          <w:lang w:val="en-GB"/>
+        </w:rPr>
+        <w:tab/>
+        <w:t xml:space="preserve">               Chapter 5</w:t>
+      </w:r>
+    </w:p>
+    <w:p>
+      <w:pPr>
+        <w:rPr>
+          <w:b/>
+          <w:bCs/>
+          <w:sz w:val="28"/>
+          <w:szCs w:val="28"/>
+          <w:lang w:val="en-GB"/>
+        </w:rPr>
+      </w:pPr>
+      <w:r>
+        <w:rPr>
+          <w:b/>
+          <w:bCs/>
+          <w:sz w:val="28"/>
+          <w:szCs w:val="28"/>
+          <w:lang w:val="en-GB"/>
+        </w:rPr>
+        <w:t xml:space="preserve">                                        </w:t>
+      </w:r>
+      <w:r>
+        <w:rPr>
+          <w:b/>
+          <w:bCs/>
+          <w:sz w:val="28"/>
+          <w:szCs w:val="28"/>
+          <w:lang w:val="en-GB"/>
+        </w:rPr>
+        <w:t xml:space="preserve">Input/Output and Forms Design  </w:t>
+      </w:r>
+    </w:p>
+    <w:p>
+      <w:pPr>
+        <w:rPr>
+          <w:b/>
+          <w:bCs/>
+          <w:sz w:val="28"/>
+          <w:szCs w:val="28"/>
+          <w:lang w:val="en-GB"/>
+        </w:rPr>
+      </w:pPr>
+    </w:p>
+    <w:p>
+      <w:pPr>
+        <w:rPr>
+          <w:b/>
+          <w:bCs/>
+          <w:sz w:val="28"/>
+          <w:szCs w:val="28"/>
+          <w:lang w:val="en-GB"/>
+        </w:rPr>
+      </w:pPr>
+    </w:p>
+    <w:p>
+      <w:pPr>
+        <w:rPr>
+          <w:b/>
+          <w:bCs/>
+          <w:sz w:val="28"/>
+          <w:szCs w:val="28"/>
+          <w:lang w:val="en-GB"/>
+        </w:rPr>
+      </w:pPr>
+      <w:r>
+        <w:rPr>
+          <w:b/>
+          <w:bCs/>
+          <w:sz w:val="28"/>
+          <w:szCs w:val="28"/>
+          <w:lang w:val="en-GB"/>
+        </w:rPr>
+        <w:t xml:space="preserve">5.1 </w:t>
+      </w:r>
+      <w:r>
+        <w:rPr>
+          <w:b/>
+          <w:bCs/>
+          <w:sz w:val="28"/>
+          <w:szCs w:val="28"/>
+          <w:lang w:val="en-GB"/>
+        </w:rPr>
+        <w:t>Introduction</w:t>
+      </w:r>
+    </w:p>
+    <w:p>
+      <w:pPr>
+        <w:rPr>
+          <w:b/>
+          <w:bCs/>
+          <w:sz w:val="24"/>
+          <w:szCs w:val="24"/>
+          <w:lang w:val="en-GB"/>
+        </w:rPr>
+      </w:pPr>
+    </w:p>
+    <w:p>
+      <w:pPr>
+        <w:rPr>
+          <w:rFonts w:ascii="Arial" w:hAnsi="Arial" w:cs="Arial"/>
+          <w:color w:val="202122"/>
+          <w:sz w:val="21"/>
+          <w:szCs w:val="21"/>
+          <w:shd w:val="clear" w:color="auto" w:fill="FFFFFF"/>
+        </w:rPr>
+      </w:pPr>
+      <w:r>
+        <w:rPr>
+          <w:rFonts w:ascii="Arial" w:hAnsi="Arial" w:cs="Arial"/>
+          <w:color w:val="202122"/>
+          <w:sz w:val="21"/>
+          <w:szCs w:val="21"/>
+          <w:shd w:val="clear" w:color="auto" w:fill="FFFFFF"/>
+        </w:rPr>
+        <w:t>Input</w:t>
+      </w:r>
+      <w:r>
+        <w:rPr>
+          <w:rFonts w:ascii="Arial" w:hAnsi="Arial" w:cs="Arial"/>
+          <w:color w:val="202122"/>
+          <w:sz w:val="21"/>
+          <w:szCs w:val="21"/>
+          <w:shd w:val="clear" w:color="auto" w:fill="FFFFFF"/>
+        </w:rPr>
+        <w:t xml:space="preserve"> </w:t>
+      </w:r>
+      <w:r>
+        <w:rPr>
+          <w:rFonts w:ascii="Arial" w:hAnsi="Arial" w:cs="Arial"/>
+          <w:color w:val="202122"/>
+          <w:sz w:val="21"/>
+          <w:szCs w:val="21"/>
+          <w:shd w:val="clear" w:color="auto" w:fill="FFFFFF"/>
+        </w:rPr>
+        <w:t>output</w:t>
+      </w:r>
+      <w:r>
+        <w:rPr>
+          <w:rFonts w:ascii="Arial" w:hAnsi="Arial" w:cs="Arial"/>
+          <w:color w:val="202122"/>
+          <w:sz w:val="21"/>
+          <w:szCs w:val="21"/>
+          <w:shd w:val="clear" w:color="auto" w:fill="FFFFFF"/>
+        </w:rPr>
+        <w:t> is the communication between an information processing system and the outside world, possibly a human or another information processing system. Inputs are the signals or data received by the system and outputs are the signals of data sent from it.</w:t>
+      </w:r>
+      <w:r>
+        <w:rPr>
+          <w:rFonts w:ascii="Arial" w:hAnsi="Arial" w:cs="Arial"/>
+          <w:color w:val="202122"/>
+          <w:sz w:val="21"/>
+          <w:szCs w:val="21"/>
+          <w:shd w:val="clear" w:color="auto" w:fill="FFFFFF"/>
+        </w:rPr>
+        <w:t xml:space="preserve"> This </w:t>
+      </w:r>
+      <w:r>
+        <w:rPr>
+          <w:rFonts w:ascii="Arial" w:hAnsi="Arial" w:cs="Arial"/>
+          <w:color w:val="202122"/>
+          <w:sz w:val="21"/>
+          <w:szCs w:val="21"/>
+          <w:shd w:val="clear" w:color="auto" w:fill="FFFFFF"/>
+        </w:rPr>
+        <w:t xml:space="preserve">can be done with different </w:t>
+      </w:r>
+      <w:r>
+        <w:rPr>
+          <w:rFonts w:ascii="Arial" w:hAnsi="Arial" w:cs="Arial"/>
+          <w:color w:val="202122"/>
+          <w:sz w:val="21"/>
+          <w:szCs w:val="21"/>
+          <w:shd w:val="clear" w:color="auto" w:fill="FFFFFF"/>
+        </w:rPr>
+        <w:t xml:space="preserve">types of </w:t>
+      </w:r>
+      <w:r>
+        <w:rPr>
+          <w:rFonts w:ascii="Arial" w:hAnsi="Arial" w:cs="Arial"/>
+          <w:color w:val="202122"/>
+          <w:sz w:val="21"/>
+          <w:szCs w:val="21"/>
+          <w:shd w:val="clear" w:color="auto" w:fill="FFFFFF"/>
+        </w:rPr>
+        <w:t xml:space="preserve">methods. One </w:t>
+      </w:r>
+      <w:r>
+        <w:rPr>
+          <w:rFonts w:ascii="Arial" w:hAnsi="Arial" w:cs="Arial"/>
+          <w:color w:val="202122"/>
+          <w:sz w:val="21"/>
+          <w:szCs w:val="21"/>
+          <w:shd w:val="clear" w:color="auto" w:fill="FFFFFF"/>
+        </w:rPr>
+        <w:t xml:space="preserve">approach is using a form. </w:t>
+      </w:r>
+      <w:r>
+        <w:rPr>
+          <w:rFonts w:ascii="Arial" w:hAnsi="Arial" w:cs="Arial"/>
+          <w:color w:val="202122"/>
+          <w:sz w:val="21"/>
+          <w:szCs w:val="21"/>
+          <w:shd w:val="clear" w:color="auto" w:fill="FFFFFF"/>
+        </w:rPr>
+        <w:t>A form is a document that carries different types of information in written form. It helps to gain any information when needed for any data processing.</w:t>
+      </w:r>
+    </w:p>
+    <w:p>
+      <w:pPr>
+        <w:rPr>
+          <w:rFonts w:ascii="Arial" w:hAnsi="Arial" w:cs="Arial"/>
+          <w:color w:val="202122"/>
+          <w:sz w:val="21"/>
+          <w:szCs w:val="21"/>
+          <w:shd w:val="clear" w:color="auto" w:fill="FFFFFF"/>
+        </w:rPr>
+      </w:pPr>
+      <w:r>
+        <w:rPr>
+          <w:rFonts w:ascii="Arial" w:hAnsi="Arial" w:cs="Arial"/>
+          <w:color w:val="202122"/>
+          <w:sz w:val="21"/>
+          <w:szCs w:val="21"/>
+          <w:shd w:val="clear" w:color="auto" w:fill="FFFFFF"/>
+        </w:rPr>
+        <w:t>Now a days, many digital forms are used for this purpose.</w:t>
+      </w:r>
+    </w:p>
+    <w:p>
+      <w:pPr>
+        <w:rPr>
+          <w:rFonts w:ascii="Arial" w:hAnsi="Arial" w:cs="Arial"/>
+          <w:color w:val="202122"/>
+          <w:sz w:val="21"/>
+          <w:szCs w:val="21"/>
+          <w:shd w:val="clear" w:color="auto" w:fill="FFFFFF"/>
+        </w:rPr>
+      </w:pPr>
+    </w:p>
+    <w:p>
+      <w:pPr>
+        <w:rPr>
+          <w:sz w:val="24"/>
+          <w:szCs w:val="24"/>
+          <w:lang w:val="en-GB"/>
+        </w:rPr>
+      </w:pPr>
+      <w:r>
+        <w:rPr>
+          <w:rFonts w:ascii="Arial" w:hAnsi="Arial" w:cs="Arial"/>
+          <w:color w:val="202122"/>
+          <w:sz w:val="21"/>
+          <w:szCs w:val="21"/>
+          <w:shd w:val="clear" w:color="auto" w:fill="FFFFFF"/>
+        </w:rPr>
+        <w:t xml:space="preserve"> </w:t>
+      </w:r>
+    </w:p>
+    <w:p>
+      <w:pPr>
+        <w:rPr>
+          <w:lang w:val="en-GB"/>
+        </w:rPr>
+      </w:pPr>
+    </w:p>
+    <w:p>
+      <w:pPr>
+        <w:rPr>
+          <w:b/>
+          <w:bCs/>
+          <w:sz w:val="28"/>
+          <w:szCs w:val="28"/>
+          <w:lang w:val="en-GB"/>
+        </w:rPr>
+      </w:pPr>
+      <w:r>
+        <w:rPr>
+          <w:b/>
+          <w:bCs/>
+          <w:sz w:val="28"/>
+          <w:szCs w:val="28"/>
+          <w:lang w:val="en-GB"/>
+        </w:rPr>
+        <w:t>5.2 Form design for Rajshahi Krishi Unnayan Bank</w:t>
+      </w:r>
+    </w:p>
+    <w:p>
+      <w:pPr>
+        <w:rPr>
+          <w:b/>
+          <w:bCs/>
+          <w:sz w:val="24"/>
+          <w:szCs w:val="24"/>
+          <w:lang w:val="en-GB"/>
+        </w:rPr>
+      </w:pPr>
+    </w:p>
+    <w:p>
+      <w:pPr>
+        <w:rPr>
+          <w:rFonts w:ascii="Arial" w:hAnsi="Arial" w:cs="Arial"/>
+          <w:color w:val="202124"/>
+          <w:shd w:val="clear" w:color="auto" w:fill="FFFFFF"/>
+        </w:rPr>
+      </w:pPr>
+      <w:r>
+        <w:rPr>
+          <w:lang w:val="en-GB"/>
+        </w:rPr>
+        <w:t xml:space="preserve">Rajshahi Krishi Unnayan Bank is a specialized financial institution for financing the farmers or others related to in this farm. It is </w:t>
+      </w:r>
+      <w:proofErr w:type="gramStart"/>
+      <w:r>
+        <w:rPr>
+          <w:lang w:val="en-GB"/>
+        </w:rPr>
+        <w:t>an</w:t>
+      </w:r>
+      <w:proofErr w:type="gramEnd"/>
+      <w:r>
+        <w:rPr>
+          <w:lang w:val="en-GB"/>
+        </w:rPr>
+        <w:t xml:space="preserve"> state owned bank which was established in 1986. In the banking process, several types of </w:t>
+      </w:r>
+      <w:r>
+        <w:rPr>
+          <w:lang w:val="en-GB"/>
+        </w:rPr>
+        <w:t>forms are used.</w:t>
+      </w:r>
+      <w:r>
+        <w:rPr>
+          <w:rFonts w:ascii="Arial" w:hAnsi="Arial" w:cs="Arial"/>
+          <w:color w:val="202124"/>
+          <w:shd w:val="clear" w:color="auto" w:fill="FFFFFF"/>
+        </w:rPr>
+        <w:t xml:space="preserve"> </w:t>
+      </w:r>
+      <w:r>
+        <w:rPr>
+          <w:rFonts w:ascii="Arial" w:hAnsi="Arial" w:cs="Arial"/>
+          <w:color w:val="202124"/>
+          <w:shd w:val="clear" w:color="auto" w:fill="FFFFFF"/>
+        </w:rPr>
+        <w:t> </w:t>
+      </w:r>
+      <w:proofErr w:type="gramStart"/>
+      <w:r>
+        <w:rPr>
+          <w:rFonts w:ascii="Arial" w:hAnsi="Arial" w:cs="Arial"/>
+          <w:color w:val="202124"/>
+          <w:shd w:val="clear" w:color="auto" w:fill="FFFFFF"/>
+        </w:rPr>
+        <w:t>This forms</w:t>
+      </w:r>
+      <w:proofErr w:type="gramEnd"/>
+      <w:r>
+        <w:rPr>
+          <w:rFonts w:ascii="Arial" w:hAnsi="Arial" w:cs="Arial"/>
+          <w:color w:val="202124"/>
+          <w:shd w:val="clear" w:color="auto" w:fill="FFFFFF"/>
+        </w:rPr>
+        <w:t xml:space="preserve"> help the bank to keep record of each client’s all information </w:t>
+      </w:r>
+      <w:r>
+        <w:rPr>
+          <w:rFonts w:ascii="Arial" w:hAnsi="Arial" w:cs="Arial"/>
+          <w:color w:val="202124"/>
+          <w:shd w:val="clear" w:color="auto" w:fill="FFFFFF"/>
+        </w:rPr>
+        <w:t xml:space="preserve">when safeguarding depositor’s assets </w:t>
+      </w:r>
+      <w:r>
+        <w:rPr>
+          <w:rFonts w:ascii="Arial" w:hAnsi="Arial" w:cs="Arial"/>
+          <w:color w:val="202124"/>
+          <w:shd w:val="clear" w:color="auto" w:fill="FFFFFF"/>
+        </w:rPr>
+        <w:t xml:space="preserve">and </w:t>
+      </w:r>
+      <w:r>
+        <w:rPr>
+          <w:rFonts w:ascii="Arial" w:hAnsi="Arial" w:cs="Arial"/>
+          <w:color w:val="202124"/>
+          <w:shd w:val="clear" w:color="auto" w:fill="FFFFFF"/>
+        </w:rPr>
+        <w:t>making loans</w:t>
+      </w:r>
+      <w:r>
+        <w:rPr>
+          <w:rFonts w:ascii="Arial" w:hAnsi="Arial" w:cs="Arial"/>
+          <w:color w:val="202124"/>
+          <w:shd w:val="clear" w:color="auto" w:fill="FFFFFF"/>
+        </w:rPr>
+        <w:t xml:space="preserve"> if they need.</w:t>
+      </w:r>
+    </w:p>
+    <w:p>
+      <w:pPr>
+        <w:rPr>
+          <w:lang w:val="en-GB"/>
+        </w:rPr>
+      </w:pPr>
+      <w:r>
+        <w:rPr>
+          <w:rFonts w:ascii="Arial" w:hAnsi="Arial" w:cs="Arial"/>
+          <w:color w:val="202124"/>
+          <w:shd w:val="clear" w:color="auto" w:fill="FFFFFF"/>
+        </w:rPr>
+        <w:t xml:space="preserve"> </w:t>
+      </w:r>
+    </w:p>
+    <w:p>
+      <w:pPr>
+        <w:rPr>
+          <w:lang w:val="en-GB"/>
+        </w:rPr>
+      </w:pPr>
+      <w:r>
+        <w:rPr>
+          <w:lang w:val="en-GB"/>
+        </w:rPr>
+        <w:t>From our survey</w:t>
+      </w:r>
+      <w:r>
+        <w:rPr>
+          <w:lang w:val="en-GB"/>
+        </w:rPr>
+        <w:t xml:space="preserve"> we did in the Rajshahi Krishi Unnayan </w:t>
+      </w:r>
+      <w:proofErr w:type="gramStart"/>
+      <w:r>
+        <w:rPr>
+          <w:lang w:val="en-GB"/>
+        </w:rPr>
+        <w:t xml:space="preserve">Bank </w:t>
+      </w:r>
+      <w:r>
+        <w:rPr>
+          <w:lang w:val="en-GB"/>
+        </w:rPr>
+        <w:t>,</w:t>
+      </w:r>
+      <w:proofErr w:type="gramEnd"/>
+      <w:r>
+        <w:rPr>
+          <w:lang w:val="en-GB"/>
+        </w:rPr>
+        <w:t xml:space="preserve"> description of  several forms were known. Some are different terms of loan, school banking account and saving account. </w:t>
+      </w:r>
+      <w:r>
+        <w:rPr>
+          <w:lang w:val="en-GB"/>
+        </w:rPr>
+        <w:t xml:space="preserve">The main focus was </w:t>
+      </w:r>
+    </w:p>
+    <w:p>
+      <w:pPr>
+        <w:rPr>
+          <w:lang w:val="en-GB"/>
+        </w:rPr>
+      </w:pPr>
+    </w:p>
+    <w:p>
+      <w:pPr>
+        <w:rPr>
+          <w:lang w:val="en-GB"/>
+        </w:rPr>
+      </w:pPr>
+      <w:r>
+        <w:rPr>
+          <w:lang w:val="en-GB"/>
+        </w:rPr>
+        <w:t xml:space="preserve">1.Account opening form </w:t>
+      </w:r>
+      <w:r>
+        <w:rPr>
+          <w:lang w:val="en-GB"/>
+        </w:rPr>
+        <w:t xml:space="preserve">in Krishi </w:t>
+      </w:r>
+      <w:r>
+        <w:rPr>
+          <w:lang w:val="en-GB"/>
+        </w:rPr>
+        <w:t>B</w:t>
+      </w:r>
+      <w:r>
+        <w:rPr>
+          <w:lang w:val="en-GB"/>
+        </w:rPr>
+        <w:t>ank</w:t>
+      </w:r>
+    </w:p>
+    <w:p>
+      <w:pPr>
+        <w:rPr>
+          <w:lang w:val="en-GB"/>
+        </w:rPr>
+      </w:pPr>
+      <w:r>
+        <w:rPr>
+          <w:lang w:val="en-GB"/>
+        </w:rPr>
+        <w:t>2.T</w:t>
+      </w:r>
+      <w:r>
+        <w:rPr>
+          <w:lang w:val="en-GB"/>
+        </w:rPr>
+        <w:t xml:space="preserve">erm loan application form by pledging assets and </w:t>
+      </w:r>
+    </w:p>
+    <w:p>
+      <w:pPr>
+        <w:rPr>
+          <w:lang w:val="en-GB"/>
+        </w:rPr>
+      </w:pPr>
+      <w:r>
+        <w:rPr>
+          <w:lang w:val="en-GB"/>
+        </w:rPr>
+        <w:t>3.</w:t>
+      </w:r>
+      <w:r>
+        <w:rPr>
+          <w:lang w:val="en-GB"/>
+        </w:rPr>
+        <w:t>CC capital form.</w:t>
+      </w:r>
+    </w:p>
+    <w:p>
+      <w:pPr>
+        <w:rPr>
+          <w:lang w:val="en-GB"/>
+        </w:rPr>
+      </w:pPr>
+    </w:p>
+    <w:p>
+      <w:pPr>
+        <w:rPr>
+          <w:lang w:val="en-GB"/>
+        </w:rPr>
+      </w:pPr>
+    </w:p>
+    <w:p>
+      <w:pPr>
+        <w:rPr>
+          <w:lang w:val="en-GB"/>
+        </w:rPr>
+      </w:pPr>
+    </w:p>
+    <w:p>
+      <w:pPr>
+        <w:rPr>
+          <w:lang w:val="en-GB"/>
+        </w:rPr>
+      </w:pPr>
+    </w:p>
+    <w:p>
+      <w:pPr>
+        <w:rPr>
+          <w:lang w:val="en-GB"/>
+        </w:rPr>
+      </w:pPr>
+    </w:p>
+    <w:p>
+      <w:pPr>
+        <w:rPr>
+          <w:lang w:val="en-GB"/>
+        </w:rPr>
+      </w:pPr>
+    </w:p>
+    <w:p>
+      <w:pPr>
+        <w:rPr>
+          <w:lang w:val="en-GB"/>
+        </w:rPr>
+      </w:pPr>
+    </w:p>
+    <w:p>
+      <w:pPr>
+        <w:rPr>
+          <w:lang w:val="en-GB"/>
+        </w:rPr>
+      </w:pPr>
+    </w:p>
+    <w:p>
+      <w:pPr>
+        <w:rPr>
+          <w:lang w:val="en-GB"/>
+        </w:rPr>
+      </w:pPr>
+    </w:p>
+    <w:p>
+      <w:pPr>
+        <w:rPr>
+          <w:lang w:val="en-GB"/>
+        </w:rPr>
+      </w:pPr>
+    </w:p>
+    <w:p>
+      <w:pPr>
+        <w:rPr>
+          <w:lang w:val="en-GB"/>
+        </w:rPr>
+      </w:pPr>
+    </w:p>
+    <w:p>
+      <w:pPr>
+        <w:rPr>
+          <w:lang w:val="en-GB"/>
+        </w:rPr>
+      </w:pPr>
+    </w:p>
+    <w:p>
+      <w:pPr>
+        <w:rPr>
+          <w:lang w:val="en-GB"/>
+        </w:rPr>
+      </w:pPr>
+    </w:p>
+    <w:p>
+      <w:pPr>
+        <w:rPr>
+          <w:lang w:val="en-GB"/>
+        </w:rPr>
+      </w:pPr>
+    </w:p>
+    <w:p>
+      <w:pPr>
+        <w:rPr>
+          <w:lang w:val="en-GB"/>
+        </w:rPr>
+      </w:pPr>
+    </w:p>
+    <w:p>
+      <w:pPr>
+        <w:rPr>
+          <w:lang w:val="en-GB"/>
+        </w:rPr>
+      </w:pPr>
+    </w:p>
+    <w:p>
+      <w:pPr>
+        <w:rPr>
+          <w:lang w:val="en-GB"/>
+        </w:rPr>
+      </w:pPr>
+    </w:p>
+    <w:p>
+      <w:pPr>
+        <w:rPr>
+          <w:lang w:val="en-GB"/>
+        </w:rPr>
+      </w:pPr>
+    </w:p>
+    <w:p>
+      <w:pPr>
+        <w:rPr>
+          <w:lang w:val="en-GB"/>
+        </w:rPr>
+      </w:pPr>
+    </w:p>
+    <w:p>
+      <w:pPr>
+        <w:rPr>
+          <w:lang w:val="en-GB"/>
+        </w:rPr>
+      </w:pPr>
+    </w:p>
+    <w:p>
+      <w:pPr>
+        <w:rPr>
+          <w:lang w:val="en-GB"/>
+        </w:rPr>
+      </w:pPr>
+    </w:p>
+    <w:p>
+      <w:pPr>
+        <w:rPr>
+          <w:b/>
+          <w:bCs/>
+          <w:sz w:val="28"/>
+          <w:szCs w:val="28"/>
+          <w:lang w:val="en-GB"/>
+        </w:rPr>
+      </w:pPr>
+      <w:r>
+        <w:rPr>
+          <w:b/>
+          <w:bCs/>
+          <w:sz w:val="28"/>
+          <w:szCs w:val="28"/>
+          <w:lang w:val="en-GB"/>
+        </w:rPr>
+        <w:lastRenderedPageBreak/>
+        <w:t>5.2.</w:t>
+      </w:r>
+      <w:r>
+        <w:rPr>
+          <w:b/>
+          <w:bCs/>
+          <w:sz w:val="28"/>
+          <w:szCs w:val="28"/>
+          <w:lang w:val="en-GB"/>
+        </w:rPr>
+        <w:t>1</w:t>
+      </w:r>
+      <w:r>
+        <w:rPr>
+          <w:b/>
+          <w:bCs/>
+          <w:sz w:val="28"/>
+          <w:szCs w:val="28"/>
+          <w:lang w:val="en-GB"/>
+        </w:rPr>
+        <w:t>. Account opening form</w:t>
+      </w:r>
+      <w:r>
+        <w:rPr>
+          <w:b/>
+          <w:bCs/>
+          <w:sz w:val="28"/>
+          <w:szCs w:val="28"/>
+          <w:lang w:val="en-GB"/>
+        </w:rPr>
+        <w:t xml:space="preserve"> in Krishi Bank</w:t>
+      </w:r>
+    </w:p>
+    <w:p>
+      <w:pPr>
+        <w:rPr>
+          <w:lang w:val="en-GB"/>
+        </w:rPr>
+      </w:pPr>
+    </w:p>
+    <w:p>
+      <w:pPr>
+        <w:rPr>
+          <w:lang w:val="en-GB"/>
+        </w:rPr>
+      </w:pPr>
+      <w:r>
+        <w:rPr>
+          <w:lang w:val="en-GB"/>
+        </w:rPr>
+        <w:t xml:space="preserve">Account opening form can be personal, institutional, governmental institutions, fixed deposit/ saving scheme. </w:t>
+      </w:r>
+      <w:r>
+        <w:rPr>
+          <w:lang w:val="en-GB"/>
+        </w:rPr>
+        <w:t>Here, the personal account is shown. The fields of the form are:</w:t>
+      </w:r>
+      <w:r>
+        <w:rPr>
+          <w:lang w:val="en-GB"/>
+        </w:rPr>
+        <w:t xml:space="preserve"> </w:t>
+      </w:r>
+    </w:p>
+    <w:p>
+      <w:pPr>
+        <w:rPr>
+          <w:lang w:val="en-GB"/>
+        </w:rPr>
+      </w:pPr>
+    </w:p>
     <w:p>
       <w:pPr>
         <w:rPr>
@@ -739,6 +1552,18 @@
       <w:rFonts w:eastAsia="Times New Roman" w:cs="Times New Roman"/>
     </w:rPr>
   </w:style>
+  <w:style w:type="character" w:styleId="Hyperlink">
+    <w:name w:val="Hyperlink"/>
+    <w:basedOn w:val="DefaultParagraphFont"/>
+    <w:uiPriority w:val="99"/>
+    <w:semiHidden/>
+    <w:unhideWhenUsed/>
+    <w:rsid w:val="007231DC"/>
+    <w:rPr>
+      <w:color w:val="0000FF"/>
+      <w:u w:val="single"/>
+    </w:rPr>
+  </w:style>
 </w:styles>
 </file>
 

</xml_diff>

<commit_message>
SA 3118-5.2.2 Term Loan Application form by pledging assets is done
</commit_message>
<xml_diff>
--- a/5 Forms,input,output/Account opening form .docx
+++ b/5 Forms,input,output/Account opening form .docx
@@ -88,6 +88,7 @@
     </w:p>
     <w:p>
       <w:pPr>
+        <w:spacing w:before="120"/>
         <w:rPr>
           <w:b/>
           <w:bCs/>
@@ -99,6 +100,8 @@
     </w:p>
     <w:p>
       <w:pPr>
+        <w:spacing w:before="120"/>
+        <w:jc w:val="both"/>
         <w:rPr>
           <w:b/>
           <w:bCs/>
@@ -130,6 +133,8 @@
     </w:p>
     <w:p>
       <w:pPr>
+        <w:spacing w:before="120"/>
+        <w:jc w:val="both"/>
         <w:rPr>
           <w:b/>
           <w:bCs/>
@@ -141,6 +146,8 @@
     </w:p>
     <w:p>
       <w:pPr>
+        <w:spacing w:before="120"/>
+        <w:jc w:val="both"/>
         <w:rPr>
           <w:rFonts w:cs="Times New Roman"/>
           <w:color w:val="202122"/>
@@ -217,11 +224,11 @@
           <w:szCs w:val="24"/>
           <w:shd w:val="clear" w:color="auto" w:fill="FFFFFF"/>
         </w:rPr>
-        <w:t>A form is a document that carries different types of information in written form. It helps to gain any information when needed for any data processing.</w:t>
-      </w:r>
-    </w:p>
-    <w:p>
-      <w:pPr>
+        <w:t xml:space="preserve">A form is a document that carries different types of information in written form. It helps to gain any information when needed for any data </w:t>
+      </w:r>
+      <w:proofErr w:type="spellStart"/>
+      <w:proofErr w:type="gramStart"/>
+      <w:r>
         <w:rPr>
           <w:rFonts w:cs="Times New Roman"/>
           <w:color w:val="202122"/>
@@ -229,7 +236,8 @@
           <w:szCs w:val="24"/>
           <w:shd w:val="clear" w:color="auto" w:fill="FFFFFF"/>
         </w:rPr>
-      </w:pPr>
+        <w:t>processing.</w:t>
+      </w:r>
       <w:r>
         <w:rPr>
           <w:rFonts w:cs="Times New Roman"/>
@@ -238,11 +246,11 @@
           <w:szCs w:val="24"/>
           <w:shd w:val="clear" w:color="auto" w:fill="FFFFFF"/>
         </w:rPr>
-        <w:t>Now a days, many digital forms are used for this purpose.</w:t>
-      </w:r>
-    </w:p>
-    <w:p>
-      <w:pPr>
+        <w:t>Now</w:t>
+      </w:r>
+      <w:proofErr w:type="spellEnd"/>
+      <w:proofErr w:type="gramEnd"/>
+      <w:r>
         <w:rPr>
           <w:rFonts w:cs="Times New Roman"/>
           <w:color w:val="202122"/>
@@ -250,36 +258,33 @@
           <w:szCs w:val="24"/>
           <w:shd w:val="clear" w:color="auto" w:fill="FFFFFF"/>
         </w:rPr>
-      </w:pPr>
-    </w:p>
-    <w:p>
-      <w:pPr>
-        <w:rPr>
-          <w:sz w:val="24"/>
-          <w:szCs w:val="24"/>
-          <w:lang w:val="en-GB"/>
-        </w:rPr>
-      </w:pPr>
-      <w:r>
-        <w:rPr>
-          <w:rFonts w:ascii="Arial" w:hAnsi="Arial" w:cs="Arial"/>
-          <w:color w:val="202122"/>
-          <w:sz w:val="21"/>
-          <w:szCs w:val="21"/>
-          <w:shd w:val="clear" w:color="auto" w:fill="FFFFFF"/>
-        </w:rPr>
-        <w:t xml:space="preserve"> </w:t>
-      </w:r>
-    </w:p>
-    <w:p>
-      <w:pPr>
-        <w:rPr>
-          <w:lang w:val="en-GB"/>
-        </w:rPr>
-      </w:pPr>
-    </w:p>
-    <w:p>
-      <w:pPr>
+        <w:t xml:space="preserve"> a days, many digital forms are used for this purpose.</w:t>
+      </w:r>
+    </w:p>
+    <w:p>
+      <w:pPr>
+        <w:spacing w:before="120"/>
+        <w:jc w:val="both"/>
+        <w:rPr>
+          <w:sz w:val="24"/>
+          <w:szCs w:val="24"/>
+          <w:lang w:val="en-GB"/>
+        </w:rPr>
+      </w:pPr>
+    </w:p>
+    <w:p>
+      <w:pPr>
+        <w:spacing w:before="120"/>
+        <w:jc w:val="both"/>
+        <w:rPr>
+          <w:lang w:val="en-GB"/>
+        </w:rPr>
+      </w:pPr>
+    </w:p>
+    <w:p>
+      <w:pPr>
+        <w:spacing w:before="120"/>
+        <w:jc w:val="both"/>
         <w:rPr>
           <w:b/>
           <w:bCs/>
@@ -345,6 +350,8 @@
     </w:p>
     <w:p>
       <w:pPr>
+        <w:spacing w:before="120"/>
+        <w:jc w:val="both"/>
         <w:rPr>
           <w:b/>
           <w:bCs/>
@@ -356,6 +363,8 @@
     </w:p>
     <w:p>
       <w:pPr>
+        <w:spacing w:before="120"/>
+        <w:jc w:val="both"/>
         <w:rPr>
           <w:rFonts w:cs="Times New Roman"/>
           <w:color w:val="202124"/>
@@ -508,6 +517,8 @@
     </w:p>
     <w:p>
       <w:pPr>
+        <w:spacing w:before="120"/>
+        <w:jc w:val="both"/>
         <w:rPr>
           <w:rFonts w:cs="Times New Roman"/>
           <w:sz w:val="24"/>
@@ -528,6 +539,8 @@
     </w:p>
     <w:p>
       <w:pPr>
+        <w:spacing w:before="120"/>
+        <w:jc w:val="both"/>
         <w:rPr>
           <w:rFonts w:cs="Times New Roman"/>
           <w:sz w:val="24"/>
@@ -634,16 +647,20 @@
     </w:p>
     <w:p>
       <w:pPr>
-        <w:rPr>
-          <w:rFonts w:cs="Times New Roman"/>
-          <w:sz w:val="24"/>
-          <w:szCs w:val="24"/>
-          <w:lang w:val="en-GB"/>
-        </w:rPr>
-      </w:pPr>
-    </w:p>
-    <w:p>
-      <w:pPr>
+        <w:spacing w:before="120"/>
+        <w:jc w:val="both"/>
+        <w:rPr>
+          <w:rFonts w:cs="Times New Roman"/>
+          <w:sz w:val="24"/>
+          <w:szCs w:val="24"/>
+          <w:lang w:val="en-GB"/>
+        </w:rPr>
+      </w:pPr>
+    </w:p>
+    <w:p>
+      <w:pPr>
+        <w:spacing w:before="120"/>
+        <w:jc w:val="both"/>
         <w:rPr>
           <w:rFonts w:cs="Times New Roman"/>
           <w:sz w:val="24"/>
@@ -690,6 +707,8 @@
     </w:p>
     <w:p>
       <w:pPr>
+        <w:spacing w:before="120"/>
+        <w:jc w:val="both"/>
         <w:rPr>
           <w:rFonts w:cs="Times New Roman"/>
           <w:sz w:val="24"/>
@@ -718,6 +737,8 @@
     </w:p>
     <w:p>
       <w:pPr>
+        <w:spacing w:before="120"/>
+        <w:jc w:val="both"/>
         <w:rPr>
           <w:rFonts w:cs="Times New Roman"/>
           <w:sz w:val="24"/>
@@ -746,159 +767,90 @@
     </w:p>
     <w:p>
       <w:pPr>
-        <w:rPr>
-          <w:rFonts w:cs="Times New Roman"/>
-          <w:sz w:val="24"/>
-          <w:szCs w:val="24"/>
-          <w:lang w:val="en-GB"/>
-        </w:rPr>
-      </w:pPr>
-    </w:p>
-    <w:p>
-      <w:pPr>
-        <w:rPr>
-          <w:rFonts w:cs="Times New Roman"/>
-          <w:sz w:val="24"/>
-          <w:szCs w:val="24"/>
-          <w:lang w:val="en-GB"/>
-        </w:rPr>
-      </w:pPr>
-    </w:p>
-    <w:p>
-      <w:pPr>
-        <w:rPr>
-          <w:lang w:val="en-GB"/>
-        </w:rPr>
-      </w:pPr>
-    </w:p>
-    <w:p>
-      <w:pPr>
-        <w:rPr>
-          <w:lang w:val="en-GB"/>
-        </w:rPr>
-      </w:pPr>
-    </w:p>
-    <w:p>
-      <w:pPr>
-        <w:rPr>
-          <w:lang w:val="en-GB"/>
-        </w:rPr>
-      </w:pPr>
-    </w:p>
-    <w:p>
-      <w:pPr>
-        <w:rPr>
-          <w:lang w:val="en-GB"/>
-        </w:rPr>
-      </w:pPr>
-    </w:p>
-    <w:p>
-      <w:pPr>
-        <w:rPr>
-          <w:lang w:val="en-GB"/>
-        </w:rPr>
-      </w:pPr>
-    </w:p>
-    <w:p>
-      <w:pPr>
-        <w:rPr>
-          <w:lang w:val="en-GB"/>
-        </w:rPr>
-      </w:pPr>
-    </w:p>
-    <w:p>
-      <w:pPr>
-        <w:rPr>
-          <w:lang w:val="en-GB"/>
-        </w:rPr>
-      </w:pPr>
-    </w:p>
-    <w:p>
-      <w:pPr>
-        <w:rPr>
-          <w:lang w:val="en-GB"/>
-        </w:rPr>
-      </w:pPr>
-    </w:p>
-    <w:p>
-      <w:pPr>
-        <w:rPr>
-          <w:lang w:val="en-GB"/>
-        </w:rPr>
-      </w:pPr>
-    </w:p>
-    <w:p>
-      <w:pPr>
-        <w:rPr>
-          <w:lang w:val="en-GB"/>
-        </w:rPr>
-      </w:pPr>
-    </w:p>
-    <w:p>
-      <w:pPr>
-        <w:rPr>
-          <w:lang w:val="en-GB"/>
-        </w:rPr>
-      </w:pPr>
-    </w:p>
-    <w:p>
-      <w:pPr>
-        <w:rPr>
-          <w:lang w:val="en-GB"/>
-        </w:rPr>
-      </w:pPr>
-    </w:p>
-    <w:p>
-      <w:pPr>
-        <w:rPr>
-          <w:lang w:val="en-GB"/>
-        </w:rPr>
-      </w:pPr>
-    </w:p>
-    <w:p>
-      <w:pPr>
-        <w:rPr>
-          <w:lang w:val="en-GB"/>
-        </w:rPr>
-      </w:pPr>
-    </w:p>
-    <w:p>
-      <w:pPr>
-        <w:rPr>
-          <w:lang w:val="en-GB"/>
-        </w:rPr>
-      </w:pPr>
-    </w:p>
-    <w:p>
-      <w:pPr>
-        <w:rPr>
-          <w:lang w:val="en-GB"/>
-        </w:rPr>
-      </w:pPr>
-    </w:p>
-    <w:p>
-      <w:pPr>
-        <w:rPr>
-          <w:lang w:val="en-GB"/>
-        </w:rPr>
-      </w:pPr>
-    </w:p>
-    <w:p>
-      <w:pPr>
-        <w:rPr>
-          <w:lang w:val="en-GB"/>
-        </w:rPr>
-      </w:pPr>
-    </w:p>
-    <w:p>
-      <w:pPr>
-        <w:rPr>
-          <w:lang w:val="en-GB"/>
-        </w:rPr>
-      </w:pPr>
-    </w:p>
-    <w:p>
-      <w:pPr>
+        <w:spacing w:before="120"/>
+        <w:jc w:val="both"/>
+        <w:rPr>
+          <w:rFonts w:cs="Times New Roman"/>
+          <w:sz w:val="24"/>
+          <w:szCs w:val="24"/>
+          <w:lang w:val="en-GB"/>
+        </w:rPr>
+      </w:pPr>
+    </w:p>
+    <w:p>
+      <w:pPr>
+        <w:spacing w:before="120"/>
+        <w:jc w:val="both"/>
+        <w:rPr>
+          <w:rFonts w:cs="Times New Roman"/>
+          <w:sz w:val="24"/>
+          <w:szCs w:val="24"/>
+          <w:lang w:val="en-GB"/>
+        </w:rPr>
+      </w:pPr>
+    </w:p>
+    <w:p>
+      <w:pPr>
+        <w:spacing w:before="120"/>
+        <w:jc w:val="both"/>
+        <w:rPr>
+          <w:lang w:val="en-GB"/>
+        </w:rPr>
+      </w:pPr>
+    </w:p>
+    <w:p>
+      <w:pPr>
+        <w:spacing w:before="120"/>
+        <w:jc w:val="both"/>
+        <w:rPr>
+          <w:lang w:val="en-GB"/>
+        </w:rPr>
+      </w:pPr>
+    </w:p>
+    <w:p>
+      <w:pPr>
+        <w:spacing w:before="120"/>
+        <w:jc w:val="both"/>
+        <w:rPr>
+          <w:lang w:val="en-GB"/>
+        </w:rPr>
+      </w:pPr>
+    </w:p>
+    <w:p>
+      <w:pPr>
+        <w:jc w:val="both"/>
+        <w:rPr>
+          <w:lang w:val="en-GB"/>
+        </w:rPr>
+      </w:pPr>
+    </w:p>
+    <w:p>
+      <w:pPr>
+        <w:jc w:val="both"/>
+        <w:rPr>
+          <w:lang w:val="en-GB"/>
+        </w:rPr>
+      </w:pPr>
+    </w:p>
+    <w:p>
+      <w:pPr>
+        <w:jc w:val="both"/>
+        <w:rPr>
+          <w:lang w:val="en-GB"/>
+        </w:rPr>
+      </w:pPr>
+    </w:p>
+    <w:p>
+      <w:pPr>
+        <w:jc w:val="both"/>
+        <w:rPr>
+          <w:lang w:val="en-GB"/>
+        </w:rPr>
+      </w:pPr>
+    </w:p>
+    <w:p>
+      <w:pPr>
+        <w:jc w:val="both"/>
         <w:rPr>
           <w:b/>
           <w:bCs/>
@@ -915,6 +867,7 @@
           <w:szCs w:val="28"/>
           <w:lang w:val="en-GB"/>
         </w:rPr>
+        <w:lastRenderedPageBreak/>
         <w:t>5.2.1</w:t>
       </w:r>
       <w:r>
@@ -940,13 +893,24 @@
     </w:p>
     <w:p>
       <w:pPr>
-        <w:rPr>
-          <w:lang w:val="en-GB"/>
-        </w:rPr>
-      </w:pPr>
-    </w:p>
-    <w:p>
-      <w:pPr>
+        <w:jc w:val="both"/>
+        <w:rPr>
+          <w:lang w:val="en-GB"/>
+        </w:rPr>
+      </w:pPr>
+    </w:p>
+    <w:p>
+      <w:pPr>
+        <w:jc w:val="both"/>
+        <w:rPr>
+          <w:lang w:val="en-GB"/>
+        </w:rPr>
+      </w:pPr>
+    </w:p>
+    <w:p>
+      <w:pPr>
+        <w:spacing w:before="120"/>
+        <w:jc w:val="both"/>
         <w:rPr>
           <w:sz w:val="24"/>
           <w:szCs w:val="24"/>
@@ -980,29 +944,25 @@
     </w:p>
     <w:p>
       <w:pPr>
-        <w:rPr>
-          <w:sz w:val="24"/>
-          <w:szCs w:val="24"/>
-          <w:lang w:val="en-GB"/>
-        </w:rPr>
-      </w:pPr>
-    </w:p>
-    <w:p>
-      <w:pPr>
-        <w:rPr>
-          <w:sz w:val="24"/>
-          <w:szCs w:val="24"/>
-          <w:lang w:val="en-GB"/>
-        </w:rPr>
-      </w:pPr>
-      <w:r>
-        <w:rPr>
-          <w:sz w:val="24"/>
-          <w:szCs w:val="24"/>
-          <w:lang w:val="en-GB"/>
-        </w:rPr>
-        <w:t xml:space="preserve">1. </w:t>
-      </w:r>
+        <w:spacing w:before="120"/>
+        <w:jc w:val="both"/>
+        <w:rPr>
+          <w:sz w:val="24"/>
+          <w:szCs w:val="24"/>
+          <w:lang w:val="en-GB"/>
+        </w:rPr>
+      </w:pPr>
+    </w:p>
+    <w:p>
+      <w:pPr>
+        <w:spacing w:before="120"/>
+        <w:jc w:val="both"/>
+        <w:rPr>
+          <w:sz w:val="24"/>
+          <w:szCs w:val="24"/>
+          <w:lang w:val="en-GB"/>
+        </w:rPr>
+      </w:pPr>
       <w:r>
         <w:rPr>
           <w:sz w:val="24"/>
@@ -1010,6 +970,24 @@
           <w:u w:val="single"/>
           <w:lang w:val="en-GB"/>
         </w:rPr>
+        <w:t>1.</w:t>
+      </w:r>
+      <w:r>
+        <w:rPr>
+          <w:sz w:val="24"/>
+          <w:szCs w:val="24"/>
+          <w:u w:val="single"/>
+          <w:lang w:val="en-GB"/>
+        </w:rPr>
+        <w:t xml:space="preserve"> </w:t>
+      </w:r>
+      <w:r>
+        <w:rPr>
+          <w:sz w:val="24"/>
+          <w:szCs w:val="24"/>
+          <w:u w:val="single"/>
+          <w:lang w:val="en-GB"/>
+        </w:rPr>
         <w:t>Account number and unique client ID Code</w:t>
       </w:r>
       <w:r>
@@ -1031,7 +1009,10 @@
     </w:p>
     <w:p>
       <w:pPr>
-        <w:rPr>
+        <w:spacing w:before="120"/>
+        <w:jc w:val="both"/>
+        <w:rPr>
+          <w:rFonts w:cs="Times New Roman"/>
           <w:sz w:val="24"/>
           <w:szCs w:val="24"/>
           <w:lang w:val="en-GB"/>
@@ -1083,6 +1064,8 @@
     </w:p>
     <w:p>
       <w:pPr>
+        <w:spacing w:before="120"/>
+        <w:jc w:val="both"/>
         <w:rPr>
           <w:sz w:val="24"/>
           <w:szCs w:val="24"/>
@@ -1112,11 +1095,13 @@
           <w:szCs w:val="24"/>
           <w:lang w:val="en-GB"/>
         </w:rPr>
-        <w:t>: The medium which he wants to use like taka, dollar, euro etc.</w:t>
-      </w:r>
-    </w:p>
-    <w:p>
-      <w:pPr>
+        <w:t>: The medium which he wants to use like taka, dollar, euro etc</w:t>
+      </w:r>
+    </w:p>
+    <w:p>
+      <w:pPr>
+        <w:spacing w:before="120"/>
+        <w:jc w:val="both"/>
         <w:rPr>
           <w:sz w:val="24"/>
           <w:szCs w:val="24"/>
@@ -1146,7 +1131,23 @@
           <w:szCs w:val="24"/>
           <w:lang w:val="en-GB"/>
         </w:rPr>
-        <w:t>: If applicant wants to open account only for him</w:t>
+        <w:t xml:space="preserve">: If </w:t>
+      </w:r>
+      <w:r>
+        <w:rPr>
+          <w:sz w:val="24"/>
+          <w:szCs w:val="24"/>
+          <w:lang w:val="en-GB"/>
+        </w:rPr>
+        <w:t xml:space="preserve">the </w:t>
+      </w:r>
+      <w:r>
+        <w:rPr>
+          <w:sz w:val="24"/>
+          <w:szCs w:val="24"/>
+          <w:lang w:val="en-GB"/>
+        </w:rPr>
+        <w:t>applicant wants to open account only for him</w:t>
       </w:r>
       <w:r>
         <w:rPr>
@@ -1159,6 +1160,8 @@
     </w:p>
     <w:p>
       <w:pPr>
+        <w:spacing w:before="120"/>
+        <w:jc w:val="both"/>
         <w:rPr>
           <w:sz w:val="24"/>
           <w:szCs w:val="24"/>
@@ -1225,6 +1228,8 @@
     </w:p>
     <w:p>
       <w:pPr>
+        <w:spacing w:before="120"/>
+        <w:jc w:val="both"/>
         <w:rPr>
           <w:sz w:val="24"/>
           <w:szCs w:val="24"/>
@@ -1284,6 +1289,8 @@
     </w:p>
     <w:p>
       <w:pPr>
+        <w:spacing w:before="120"/>
+        <w:jc w:val="both"/>
         <w:rPr>
           <w:sz w:val="24"/>
           <w:szCs w:val="24"/>
@@ -1334,6 +1341,8 @@
     </w:p>
     <w:p>
       <w:pPr>
+        <w:spacing w:before="120"/>
+        <w:jc w:val="both"/>
         <w:rPr>
           <w:sz w:val="24"/>
           <w:szCs w:val="24"/>
@@ -1368,6 +1377,8 @@
     </w:p>
     <w:p>
       <w:pPr>
+        <w:spacing w:before="120"/>
+        <w:jc w:val="both"/>
         <w:rPr>
           <w:sz w:val="24"/>
           <w:szCs w:val="24"/>
@@ -1429,11 +1440,47 @@
           <w:szCs w:val="24"/>
           <w:lang w:val="en-GB"/>
         </w:rPr>
-        <w:t>related information need to be given.</w:t>
-      </w:r>
-    </w:p>
-    <w:p>
-      <w:pPr>
+        <w:t xml:space="preserve">related information need to be </w:t>
+      </w:r>
+      <w:proofErr w:type="spellStart"/>
+      <w:r>
+        <w:rPr>
+          <w:sz w:val="24"/>
+          <w:szCs w:val="24"/>
+          <w:lang w:val="en-GB"/>
+        </w:rPr>
+        <w:t>given</w:t>
+      </w:r>
+      <w:r>
+        <w:rPr>
+          <w:sz w:val="24"/>
+          <w:szCs w:val="24"/>
+          <w:lang w:val="en-GB"/>
+        </w:rPr>
+        <w:t>in</w:t>
+      </w:r>
+      <w:proofErr w:type="spellEnd"/>
+      <w:r>
+        <w:rPr>
+          <w:sz w:val="24"/>
+          <w:szCs w:val="24"/>
+          <w:lang w:val="en-GB"/>
+        </w:rPr>
+        <w:t xml:space="preserve"> this part of the application</w:t>
+      </w:r>
+      <w:r>
+        <w:rPr>
+          <w:sz w:val="24"/>
+          <w:szCs w:val="24"/>
+          <w:lang w:val="en-GB"/>
+        </w:rPr>
+        <w:t>.</w:t>
+      </w:r>
+    </w:p>
+    <w:p>
+      <w:pPr>
+        <w:spacing w:before="120"/>
+        <w:jc w:val="both"/>
         <w:rPr>
           <w:sz w:val="24"/>
           <w:szCs w:val="24"/>
@@ -1468,6 +1515,8 @@
     </w:p>
     <w:p>
       <w:pPr>
+        <w:spacing w:before="120"/>
+        <w:jc w:val="both"/>
         <w:rPr>
           <w:sz w:val="24"/>
           <w:szCs w:val="24"/>
@@ -1510,6 +1559,8 @@
     </w:p>
     <w:p>
       <w:pPr>
+        <w:spacing w:before="120"/>
+        <w:jc w:val="both"/>
         <w:rPr>
           <w:sz w:val="24"/>
           <w:szCs w:val="24"/>
@@ -1544,6 +1595,8 @@
     </w:p>
     <w:p>
       <w:pPr>
+        <w:spacing w:before="120"/>
+        <w:jc w:val="both"/>
         <w:rPr>
           <w:sz w:val="24"/>
           <w:szCs w:val="24"/>
@@ -1578,6 +1631,8 @@
     </w:p>
     <w:p>
       <w:pPr>
+        <w:spacing w:before="120"/>
+        <w:jc w:val="both"/>
         <w:rPr>
           <w:sz w:val="24"/>
           <w:szCs w:val="24"/>
@@ -1612,32 +1667,127 @@
     </w:p>
     <w:p>
       <w:pPr>
-        <w:rPr>
-          <w:sz w:val="24"/>
-          <w:szCs w:val="24"/>
-          <w:lang w:val="en-GB"/>
-        </w:rPr>
-      </w:pPr>
-    </w:p>
-    <w:p>
-      <w:pPr>
-        <w:rPr>
-          <w:sz w:val="24"/>
-          <w:szCs w:val="24"/>
-          <w:lang w:val="en-GB"/>
-        </w:rPr>
-      </w:pPr>
-      <w:r>
-        <w:rPr>
-          <w:sz w:val="24"/>
-          <w:szCs w:val="24"/>
-          <w:lang w:val="en-GB"/>
-        </w:rPr>
+        <w:spacing w:before="120"/>
+        <w:jc w:val="both"/>
+        <w:rPr>
+          <w:sz w:val="24"/>
+          <w:szCs w:val="24"/>
+          <w:lang w:val="en-GB"/>
+        </w:rPr>
+      </w:pPr>
+    </w:p>
+    <w:p>
+      <w:pPr>
+        <w:spacing w:before="120"/>
+        <w:jc w:val="both"/>
+        <w:rPr>
+          <w:sz w:val="24"/>
+          <w:szCs w:val="24"/>
+          <w:lang w:val="en-GB"/>
+        </w:rPr>
+      </w:pPr>
+    </w:p>
+    <w:p>
+      <w:pPr>
+        <w:spacing w:before="120"/>
+        <w:jc w:val="both"/>
+        <w:rPr>
+          <w:sz w:val="24"/>
+          <w:szCs w:val="24"/>
+          <w:lang w:val="en-GB"/>
+        </w:rPr>
+      </w:pPr>
+    </w:p>
+    <w:p>
+      <w:pPr>
+        <w:spacing w:before="120"/>
+        <w:jc w:val="both"/>
+        <w:rPr>
+          <w:sz w:val="24"/>
+          <w:szCs w:val="24"/>
+          <w:lang w:val="en-GB"/>
+        </w:rPr>
+      </w:pPr>
+    </w:p>
+    <w:p>
+      <w:pPr>
+        <w:spacing w:before="120"/>
+        <w:jc w:val="both"/>
+        <w:rPr>
+          <w:sz w:val="24"/>
+          <w:szCs w:val="24"/>
+          <w:lang w:val="en-GB"/>
+        </w:rPr>
+      </w:pPr>
+    </w:p>
+    <w:p>
+      <w:pPr>
+        <w:spacing w:before="120"/>
+        <w:jc w:val="both"/>
+        <w:rPr>
+          <w:sz w:val="24"/>
+          <w:szCs w:val="24"/>
+          <w:lang w:val="en-GB"/>
+        </w:rPr>
+      </w:pPr>
+    </w:p>
+    <w:p>
+      <w:pPr>
+        <w:spacing w:before="120"/>
+        <w:jc w:val="both"/>
+        <w:rPr>
+          <w:sz w:val="24"/>
+          <w:szCs w:val="24"/>
+          <w:lang w:val="en-GB"/>
+        </w:rPr>
+      </w:pPr>
+    </w:p>
+    <w:p>
+      <w:pPr>
+        <w:spacing w:before="120"/>
+        <w:jc w:val="both"/>
+        <w:rPr>
+          <w:sz w:val="24"/>
+          <w:szCs w:val="24"/>
+          <w:lang w:val="en-GB"/>
+        </w:rPr>
+      </w:pPr>
+    </w:p>
+    <w:p>
+      <w:pPr>
+        <w:spacing w:before="120"/>
+        <w:jc w:val="both"/>
+        <w:rPr>
+          <w:sz w:val="24"/>
+          <w:szCs w:val="24"/>
+          <w:lang w:val="en-GB"/>
+        </w:rPr>
+      </w:pPr>
+      <w:r>
+        <w:rPr>
+          <w:sz w:val="24"/>
+          <w:szCs w:val="24"/>
+          <w:lang w:val="en-GB"/>
+        </w:rPr>
+        <w:lastRenderedPageBreak/>
         <w:t>Besides, he has to give some detailed information about-</w:t>
       </w:r>
     </w:p>
     <w:p>
       <w:pPr>
+        <w:spacing w:before="120"/>
+        <w:jc w:val="both"/>
+        <w:rPr>
+          <w:sz w:val="24"/>
+          <w:szCs w:val="24"/>
+          <w:lang w:val="en-GB"/>
+        </w:rPr>
+      </w:pPr>
+    </w:p>
+    <w:p>
+      <w:pPr>
+        <w:spacing w:before="120"/>
+        <w:jc w:val="both"/>
         <w:rPr>
           <w:sz w:val="24"/>
           <w:szCs w:val="24"/>
@@ -1695,14 +1845,36 @@
         </w:rPr>
         <w:t xml:space="preserve"> both in terms of value and volume of anticipated transactions. It helps the bank to monitor transactions against this profile.</w:t>
       </w:r>
-    </w:p>
-    <w:p>
-      <w:pPr>
-        <w:rPr>
-          <w:rFonts w:cs="Times New Roman"/>
-          <w:sz w:val="24"/>
-          <w:szCs w:val="24"/>
-          <w:lang w:val="en-GB"/>
+      <w:r>
+        <w:rPr>
+          <w:sz w:val="24"/>
+          <w:szCs w:val="24"/>
+          <w:lang w:val="en-GB"/>
+        </w:rPr>
+        <w:t xml:space="preserve"> </w:t>
+      </w:r>
+    </w:p>
+    <w:p>
+      <w:pPr>
+        <w:spacing w:before="120"/>
+        <w:jc w:val="both"/>
+        <w:rPr>
+          <w:sz w:val="24"/>
+          <w:szCs w:val="24"/>
+          <w:lang w:val="en-GB"/>
+        </w:rPr>
+      </w:pPr>
+    </w:p>
+    <w:p>
+      <w:pPr>
+        <w:spacing w:before="120"/>
+        <w:jc w:val="both"/>
+        <w:rPr>
+          <w:rFonts w:cs="Times New Roman"/>
+          <w:color w:val="000000" w:themeColor="text1"/>
+          <w:sz w:val="24"/>
+          <w:szCs w:val="24"/>
+          <w:shd w:val="clear" w:color="auto" w:fill="FFFFFF"/>
         </w:rPr>
       </w:pPr>
       <w:r>
@@ -1763,21 +1935,25 @@
           <w:szCs w:val="24"/>
           <w:shd w:val="clear" w:color="auto" w:fill="FFFFFF"/>
         </w:rPr>
-        <w:t>T</w:t>
-      </w:r>
-      <w:r>
-        <w:rPr>
-          <w:rFonts w:cs="Times New Roman"/>
-          <w:color w:val="000000" w:themeColor="text1"/>
-          <w:sz w:val="24"/>
-          <w:szCs w:val="24"/>
-          <w:shd w:val="clear" w:color="auto" w:fill="FFFFFF"/>
-        </w:rPr>
-        <w:t>hree components of KYC include the customer identification program (CIP), customer due diligence (CDD), and enhanced due diligence (EDD).</w:t>
-      </w:r>
-    </w:p>
-    <w:p>
-      <w:pPr>
+        <w:t>Three components of KYC include the customer identification program (CIP), customer due diligence (CDD), and enhanced due diligence (EDD).</w:t>
+      </w:r>
+    </w:p>
+    <w:p>
+      <w:pPr>
+        <w:spacing w:before="120"/>
+        <w:jc w:val="both"/>
+        <w:rPr>
+          <w:rFonts w:cs="Times New Roman"/>
+          <w:sz w:val="24"/>
+          <w:szCs w:val="24"/>
+          <w:lang w:val="en-GB"/>
+        </w:rPr>
+      </w:pPr>
+    </w:p>
+    <w:p>
+      <w:pPr>
+        <w:spacing w:before="120"/>
+        <w:jc w:val="both"/>
         <w:rPr>
           <w:sz w:val="24"/>
           <w:szCs w:val="24"/>
@@ -1847,6 +2023,8 @@
     </w:p>
     <w:p>
       <w:pPr>
+        <w:spacing w:before="120"/>
+        <w:jc w:val="both"/>
         <w:rPr>
           <w:sz w:val="24"/>
           <w:szCs w:val="24"/>
@@ -1862,6 +2040,103 @@
     </w:sectPr>
   </w:body>
 </w:document>
+</file>
+
+<file path=word/numbering.xml><?xml version="1.0" encoding="utf-8"?>
+<w:numbering xmlns:wpc="http://schemas.microsoft.com/office/word/2010/wordprocessingCanvas" xmlns:cx="http://schemas.microsoft.com/office/drawing/2014/chartex" xmlns:cx1="http://schemas.microsoft.com/office/drawing/2015/9/8/chartex" xmlns:cx2="http://schemas.microsoft.com/office/drawing/2015/10/21/chartex" xmlns:cx3="http://schemas.microsoft.com/office/drawing/2016/5/9/chartex" xmlns:cx4="http://schemas.microsoft.com/office/drawing/2016/5/10/chartex" xmlns:cx5="http://schemas.microsoft.com/office/drawing/2016/5/11/chartex" xmlns:cx6="http://schemas.microsoft.com/office/drawing/2016/5/12/chartex" xmlns:cx7="http://schemas.microsoft.com/office/drawing/2016/5/13/chartex" xmlns:cx8="http://schemas.microsoft.com/office/drawing/2016/5/14/chartex" xmlns:mc="http://schemas.openxmlformats.org/markup-compatibility/2006" xmlns:aink="http://schemas.microsoft.com/office/drawing/2016/ink" xmlns:am3d="http://schemas.microsoft.com/office/drawing/2017/model3d" xmlns:o="urn:schemas-microsoft-com:office:office" xmlns:oel="http://schemas.microsoft.com/office/2019/extlst" xmlns:r="http://schemas.openxmlformats.org/officeDocument/2006/relationships" xmlns:m="http://schemas.openxmlformats.org/officeDocument/2006/math" xmlns:v="urn:schemas-microsoft-com:vml" xmlns:wp14="http://schemas.microsoft.com/office/word/2010/wordprocessingDrawing" xmlns:wp="http://schemas.openxmlformats.org/drawingml/2006/wordprocessingDrawing" xmlns:w10="urn:schemas-microsoft-com:office:word" xmlns:w="http://schemas.openxmlformats.org/wordprocessingml/2006/main" xmlns:w14="http://schemas.microsoft.com/office/word/2010/wordml" xmlns:w15="http://schemas.microsoft.com/office/word/2012/wordml" xmlns:w16cex="http://schemas.microsoft.com/office/word/2018/wordml/cex" xmlns:w16cid="http://schemas.microsoft.com/office/word/2016/wordml/cid" xmlns:w16="http://schemas.microsoft.com/office/word/2018/wordml" xmlns:w16sdtdh="http://schemas.microsoft.com/office/word/2020/wordml/sdtdatahash" xmlns:w16se="http://schemas.microsoft.com/office/word/2015/wordml/symex" xmlns:wpg="http://schemas.microsoft.com/office/word/2010/wordprocessingGroup" xmlns:wpi="http://schemas.microsoft.com/office/word/2010/wordprocessingInk" xmlns:wne="http://schemas.microsoft.com/office/word/2006/wordml" xmlns:wps="http://schemas.microsoft.com/office/word/2010/wordprocessingShape" mc:Ignorable="w14 w15 w16se w16cid w16 w16cex w16sdtdh wp14">
+  <w:abstractNum w:abstractNumId="0" w15:restartNumberingAfterBreak="0">
+    <w:nsid w:val="29625396"/>
+    <w:multiLevelType w:val="hybridMultilevel"/>
+    <w:tmpl w:val="4F4C6FB4"/>
+    <w:lvl w:ilvl="0" w:tplc="0409000F">
+      <w:start w:val="1"/>
+      <w:numFmt w:val="decimal"/>
+      <w:lvlText w:val="%1."/>
+      <w:lvlJc w:val="left"/>
+      <w:pPr>
+        <w:ind w:left="720" w:hanging="360"/>
+      </w:pPr>
+      <w:rPr>
+        <w:rFonts w:hint="default"/>
+      </w:rPr>
+    </w:lvl>
+    <w:lvl w:ilvl="1" w:tplc="04090019" w:tentative="1">
+      <w:start w:val="1"/>
+      <w:numFmt w:val="lowerLetter"/>
+      <w:lvlText w:val="%2."/>
+      <w:lvlJc w:val="left"/>
+      <w:pPr>
+        <w:ind w:left="1440" w:hanging="360"/>
+      </w:pPr>
+    </w:lvl>
+    <w:lvl w:ilvl="2" w:tplc="0409001B" w:tentative="1">
+      <w:start w:val="1"/>
+      <w:numFmt w:val="lowerRoman"/>
+      <w:lvlText w:val="%3."/>
+      <w:lvlJc w:val="right"/>
+      <w:pPr>
+        <w:ind w:left="2160" w:hanging="180"/>
+      </w:pPr>
+    </w:lvl>
+    <w:lvl w:ilvl="3" w:tplc="0409000F" w:tentative="1">
+      <w:start w:val="1"/>
+      <w:numFmt w:val="decimal"/>
+      <w:lvlText w:val="%4."/>
+      <w:lvlJc w:val="left"/>
+      <w:pPr>
+        <w:ind w:left="2880" w:hanging="360"/>
+      </w:pPr>
+    </w:lvl>
+    <w:lvl w:ilvl="4" w:tplc="04090019" w:tentative="1">
+      <w:start w:val="1"/>
+      <w:numFmt w:val="lowerLetter"/>
+      <w:lvlText w:val="%5."/>
+      <w:lvlJc w:val="left"/>
+      <w:pPr>
+        <w:ind w:left="3600" w:hanging="360"/>
+      </w:pPr>
+    </w:lvl>
+    <w:lvl w:ilvl="5" w:tplc="0409001B" w:tentative="1">
+      <w:start w:val="1"/>
+      <w:numFmt w:val="lowerRoman"/>
+      <w:lvlText w:val="%6."/>
+      <w:lvlJc w:val="right"/>
+      <w:pPr>
+        <w:ind w:left="4320" w:hanging="180"/>
+      </w:pPr>
+    </w:lvl>
+    <w:lvl w:ilvl="6" w:tplc="0409000F" w:tentative="1">
+      <w:start w:val="1"/>
+      <w:numFmt w:val="decimal"/>
+      <w:lvlText w:val="%7."/>
+      <w:lvlJc w:val="left"/>
+      <w:pPr>
+        <w:ind w:left="5040" w:hanging="360"/>
+      </w:pPr>
+    </w:lvl>
+    <w:lvl w:ilvl="7" w:tplc="04090019" w:tentative="1">
+      <w:start w:val="1"/>
+      <w:numFmt w:val="lowerLetter"/>
+      <w:lvlText w:val="%8."/>
+      <w:lvlJc w:val="left"/>
+      <w:pPr>
+        <w:ind w:left="5760" w:hanging="360"/>
+      </w:pPr>
+    </w:lvl>
+    <w:lvl w:ilvl="8" w:tplc="0409001B" w:tentative="1">
+      <w:start w:val="1"/>
+      <w:numFmt w:val="lowerRoman"/>
+      <w:lvlText w:val="%9."/>
+      <w:lvlJc w:val="right"/>
+      <w:pPr>
+        <w:ind w:left="6480" w:hanging="180"/>
+      </w:pPr>
+    </w:lvl>
+  </w:abstractNum>
+  <w:num w:numId="1" w16cid:durableId="1444032745">
+    <w:abstractNumId w:val="0"/>
+  </w:num>
+</w:numbering>
 </file>
 
 <file path=word/styles.xml><?xml version="1.0" encoding="utf-8"?>

</xml_diff>

<commit_message>
5.3  Conclusion  is completed
</commit_message>
<xml_diff>
--- a/5 Forms,input,output/Account opening form .docx
+++ b/5 Forms,input,output/Account opening form .docx
@@ -224,10 +224,8 @@
           <w:szCs w:val="24"/>
           <w:shd w:val="clear" w:color="auto" w:fill="FFFFFF"/>
         </w:rPr>
-        <w:t xml:space="preserve">A form is a document that carries different types of information in written form. It helps to gain any information when needed for any data </w:t>
-      </w:r>
-      <w:proofErr w:type="spellStart"/>
-      <w:proofErr w:type="gramStart"/>
+        <w:t>A form is a document that carries different types of information in written form. It helps to gain any information when needed for any data processing.</w:t>
+      </w:r>
       <w:r>
         <w:rPr>
           <w:rFonts w:cs="Times New Roman"/>
@@ -236,7 +234,7 @@
           <w:szCs w:val="24"/>
           <w:shd w:val="clear" w:color="auto" w:fill="FFFFFF"/>
         </w:rPr>
-        <w:t>processing.</w:t>
+        <w:t xml:space="preserve"> </w:t>
       </w:r>
       <w:r>
         <w:rPr>
@@ -246,19 +244,7 @@
           <w:szCs w:val="24"/>
           <w:shd w:val="clear" w:color="auto" w:fill="FFFFFF"/>
         </w:rPr>
-        <w:t>Now</w:t>
-      </w:r>
-      <w:proofErr w:type="spellEnd"/>
-      <w:proofErr w:type="gramEnd"/>
-      <w:r>
-        <w:rPr>
-          <w:rFonts w:cs="Times New Roman"/>
-          <w:color w:val="202122"/>
-          <w:sz w:val="24"/>
-          <w:szCs w:val="24"/>
-          <w:shd w:val="clear" w:color="auto" w:fill="FFFFFF"/>
-        </w:rPr>
-        <w:t xml:space="preserve"> a days, many digital forms are used for this purpose.</w:t>
+        <w:t>Now a days, many digital forms are used for this purpose.</w:t>
       </w:r>
     </w:p>
     <w:p>
@@ -301,10 +287,418 @@
           <w:szCs w:val="28"/>
           <w:lang w:val="en-GB"/>
         </w:rPr>
-        <w:t xml:space="preserve">5.2 Form design for </w:t>
-      </w:r>
-      <w:proofErr w:type="spellStart"/>
-      <w:r>
+        <w:t>5.2 Form design for Rajshahi Krishi Unnayan Bank</w:t>
+      </w:r>
+    </w:p>
+    <w:p>
+      <w:pPr>
+        <w:spacing w:before="120"/>
+        <w:jc w:val="both"/>
+        <w:rPr>
+          <w:b/>
+          <w:bCs/>
+          <w:sz w:val="24"/>
+          <w:szCs w:val="24"/>
+          <w:lang w:val="en-GB"/>
+        </w:rPr>
+      </w:pPr>
+    </w:p>
+    <w:p>
+      <w:pPr>
+        <w:spacing w:before="120"/>
+        <w:jc w:val="both"/>
+        <w:rPr>
+          <w:rFonts w:cs="Times New Roman"/>
+          <w:color w:val="202124"/>
+          <w:sz w:val="24"/>
+          <w:szCs w:val="24"/>
+          <w:shd w:val="clear" w:color="auto" w:fill="FFFFFF"/>
+        </w:rPr>
+      </w:pPr>
+      <w:r>
+        <w:rPr>
+          <w:rFonts w:cs="Times New Roman"/>
+          <w:sz w:val="24"/>
+          <w:szCs w:val="24"/>
+          <w:lang w:val="en-GB"/>
+        </w:rPr>
+        <w:t xml:space="preserve">Rajshahi Krishi Unnayan Bank is a specialized financial institution for financing the farmers or others related to in this farm. It is an state owned bank which was established in 1986. In the banking process, several types of </w:t>
+      </w:r>
+      <w:r>
+        <w:rPr>
+          <w:rFonts w:cs="Times New Roman"/>
+          <w:sz w:val="24"/>
+          <w:szCs w:val="24"/>
+          <w:lang w:val="en-GB"/>
+        </w:rPr>
+        <w:t>forms are used.</w:t>
+      </w:r>
+      <w:r>
+        <w:rPr>
+          <w:rFonts w:cs="Times New Roman"/>
+          <w:color w:val="202124"/>
+          <w:sz w:val="24"/>
+          <w:szCs w:val="24"/>
+          <w:shd w:val="clear" w:color="auto" w:fill="FFFFFF"/>
+        </w:rPr>
+        <w:t xml:space="preserve"> </w:t>
+      </w:r>
+      <w:r>
+        <w:rPr>
+          <w:rFonts w:cs="Times New Roman"/>
+          <w:color w:val="202124"/>
+          <w:sz w:val="24"/>
+          <w:szCs w:val="24"/>
+          <w:shd w:val="clear" w:color="auto" w:fill="FFFFFF"/>
+        </w:rPr>
+        <w:t>This</w:t>
+      </w:r>
+      <w:r>
+        <w:rPr>
+          <w:rFonts w:cs="Times New Roman"/>
+          <w:color w:val="202124"/>
+          <w:sz w:val="24"/>
+          <w:szCs w:val="24"/>
+          <w:shd w:val="clear" w:color="auto" w:fill="FFFFFF"/>
+        </w:rPr>
+        <w:t xml:space="preserve"> </w:t>
+      </w:r>
+      <w:r>
+        <w:rPr>
+          <w:rFonts w:cs="Times New Roman"/>
+          <w:color w:val="202124"/>
+          <w:sz w:val="24"/>
+          <w:szCs w:val="24"/>
+          <w:shd w:val="clear" w:color="auto" w:fill="FFFFFF"/>
+        </w:rPr>
+        <w:t xml:space="preserve">forms help the bank to keep record of each client’s all information </w:t>
+      </w:r>
+      <w:r>
+        <w:rPr>
+          <w:rFonts w:cs="Times New Roman"/>
+          <w:color w:val="202124"/>
+          <w:sz w:val="24"/>
+          <w:szCs w:val="24"/>
+          <w:shd w:val="clear" w:color="auto" w:fill="FFFFFF"/>
+        </w:rPr>
+        <w:t xml:space="preserve">when safeguarding depositor’s assets </w:t>
+      </w:r>
+      <w:r>
+        <w:rPr>
+          <w:rFonts w:cs="Times New Roman"/>
+          <w:color w:val="202124"/>
+          <w:sz w:val="24"/>
+          <w:szCs w:val="24"/>
+          <w:shd w:val="clear" w:color="auto" w:fill="FFFFFF"/>
+        </w:rPr>
+        <w:t xml:space="preserve">and </w:t>
+      </w:r>
+      <w:r>
+        <w:rPr>
+          <w:rFonts w:cs="Times New Roman"/>
+          <w:color w:val="202124"/>
+          <w:sz w:val="24"/>
+          <w:szCs w:val="24"/>
+          <w:shd w:val="clear" w:color="auto" w:fill="FFFFFF"/>
+        </w:rPr>
+        <w:t>making loans</w:t>
+      </w:r>
+      <w:r>
+        <w:rPr>
+          <w:rFonts w:cs="Times New Roman"/>
+          <w:color w:val="202124"/>
+          <w:sz w:val="24"/>
+          <w:szCs w:val="24"/>
+          <w:shd w:val="clear" w:color="auto" w:fill="FFFFFF"/>
+        </w:rPr>
+        <w:t xml:space="preserve"> if they need.</w:t>
+      </w:r>
+    </w:p>
+    <w:p>
+      <w:pPr>
+        <w:spacing w:before="120"/>
+        <w:jc w:val="both"/>
+        <w:rPr>
+          <w:rFonts w:cs="Times New Roman"/>
+          <w:sz w:val="24"/>
+          <w:szCs w:val="24"/>
+          <w:lang w:val="en-GB"/>
+        </w:rPr>
+      </w:pPr>
+      <w:r>
+        <w:rPr>
+          <w:rFonts w:cs="Times New Roman"/>
+          <w:color w:val="202124"/>
+          <w:sz w:val="24"/>
+          <w:szCs w:val="24"/>
+          <w:shd w:val="clear" w:color="auto" w:fill="FFFFFF"/>
+        </w:rPr>
+        <w:t xml:space="preserve"> </w:t>
+      </w:r>
+    </w:p>
+    <w:p>
+      <w:pPr>
+        <w:spacing w:before="120"/>
+        <w:jc w:val="both"/>
+        <w:rPr>
+          <w:rFonts w:cs="Times New Roman"/>
+          <w:sz w:val="24"/>
+          <w:szCs w:val="24"/>
+          <w:lang w:val="en-GB"/>
+        </w:rPr>
+      </w:pPr>
+      <w:r>
+        <w:rPr>
+          <w:rFonts w:cs="Times New Roman"/>
+          <w:sz w:val="24"/>
+          <w:szCs w:val="24"/>
+          <w:lang w:val="en-GB"/>
+        </w:rPr>
+        <w:t>From our survey</w:t>
+      </w:r>
+      <w:r>
+        <w:rPr>
+          <w:rFonts w:cs="Times New Roman"/>
+          <w:sz w:val="24"/>
+          <w:szCs w:val="24"/>
+          <w:lang w:val="en-GB"/>
+        </w:rPr>
+        <w:t xml:space="preserve"> we did in the Rajshahi Krishi Unnayan Ban</w:t>
+      </w:r>
+      <w:r>
+        <w:rPr>
+          <w:rFonts w:cs="Times New Roman"/>
+          <w:sz w:val="24"/>
+          <w:szCs w:val="24"/>
+          <w:lang w:val="en-GB"/>
+        </w:rPr>
+        <w:t>k</w:t>
+      </w:r>
+      <w:r>
+        <w:rPr>
+          <w:rFonts w:cs="Times New Roman"/>
+          <w:sz w:val="24"/>
+          <w:szCs w:val="24"/>
+          <w:lang w:val="en-GB"/>
+        </w:rPr>
+        <w:t xml:space="preserve">, description of  several forms were known. Some are different terms of loan, school banking account and saving account. </w:t>
+      </w:r>
+      <w:r>
+        <w:rPr>
+          <w:rFonts w:cs="Times New Roman"/>
+          <w:sz w:val="24"/>
+          <w:szCs w:val="24"/>
+          <w:lang w:val="en-GB"/>
+        </w:rPr>
+        <w:t xml:space="preserve">The main focus was </w:t>
+      </w:r>
+    </w:p>
+    <w:p>
+      <w:pPr>
+        <w:spacing w:before="120"/>
+        <w:jc w:val="both"/>
+        <w:rPr>
+          <w:rFonts w:cs="Times New Roman"/>
+          <w:sz w:val="24"/>
+          <w:szCs w:val="24"/>
+          <w:lang w:val="en-GB"/>
+        </w:rPr>
+      </w:pPr>
+    </w:p>
+    <w:p>
+      <w:pPr>
+        <w:spacing w:before="120"/>
+        <w:jc w:val="both"/>
+        <w:rPr>
+          <w:rFonts w:cs="Times New Roman"/>
+          <w:sz w:val="24"/>
+          <w:szCs w:val="24"/>
+          <w:lang w:val="en-GB"/>
+        </w:rPr>
+      </w:pPr>
+      <w:r>
+        <w:rPr>
+          <w:rFonts w:cs="Times New Roman"/>
+          <w:sz w:val="24"/>
+          <w:szCs w:val="24"/>
+          <w:lang w:val="en-GB"/>
+        </w:rPr>
+        <w:t xml:space="preserve">1.Account opening form </w:t>
+      </w:r>
+      <w:r>
+        <w:rPr>
+          <w:rFonts w:cs="Times New Roman"/>
+          <w:sz w:val="24"/>
+          <w:szCs w:val="24"/>
+          <w:lang w:val="en-GB"/>
+        </w:rPr>
+        <w:t xml:space="preserve">in Krishi </w:t>
+      </w:r>
+      <w:r>
+        <w:rPr>
+          <w:rFonts w:cs="Times New Roman"/>
+          <w:sz w:val="24"/>
+          <w:szCs w:val="24"/>
+          <w:lang w:val="en-GB"/>
+        </w:rPr>
+        <w:t>B</w:t>
+      </w:r>
+      <w:r>
+        <w:rPr>
+          <w:rFonts w:cs="Times New Roman"/>
+          <w:sz w:val="24"/>
+          <w:szCs w:val="24"/>
+          <w:lang w:val="en-GB"/>
+        </w:rPr>
+        <w:t>ank</w:t>
+      </w:r>
+    </w:p>
+    <w:p>
+      <w:pPr>
+        <w:spacing w:before="120"/>
+        <w:jc w:val="both"/>
+        <w:rPr>
+          <w:rFonts w:cs="Times New Roman"/>
+          <w:sz w:val="24"/>
+          <w:szCs w:val="24"/>
+          <w:lang w:val="en-GB"/>
+        </w:rPr>
+      </w:pPr>
+      <w:r>
+        <w:rPr>
+          <w:rFonts w:cs="Times New Roman"/>
+          <w:sz w:val="24"/>
+          <w:szCs w:val="24"/>
+          <w:lang w:val="en-GB"/>
+        </w:rPr>
+        <w:t>2.T</w:t>
+      </w:r>
+      <w:r>
+        <w:rPr>
+          <w:rFonts w:cs="Times New Roman"/>
+          <w:sz w:val="24"/>
+          <w:szCs w:val="24"/>
+          <w:lang w:val="en-GB"/>
+        </w:rPr>
+        <w:t xml:space="preserve">erm loan application form by pledging assets and </w:t>
+      </w:r>
+    </w:p>
+    <w:p>
+      <w:pPr>
+        <w:spacing w:before="120"/>
+        <w:jc w:val="both"/>
+        <w:rPr>
+          <w:rFonts w:cs="Times New Roman"/>
+          <w:sz w:val="24"/>
+          <w:szCs w:val="24"/>
+          <w:lang w:val="en-GB"/>
+        </w:rPr>
+      </w:pPr>
+      <w:r>
+        <w:rPr>
+          <w:rFonts w:cs="Times New Roman"/>
+          <w:sz w:val="24"/>
+          <w:szCs w:val="24"/>
+          <w:lang w:val="en-GB"/>
+        </w:rPr>
+        <w:t>3.</w:t>
+      </w:r>
+      <w:r>
+        <w:rPr>
+          <w:rFonts w:cs="Times New Roman"/>
+          <w:sz w:val="24"/>
+          <w:szCs w:val="24"/>
+          <w:lang w:val="en-GB"/>
+        </w:rPr>
+        <w:t>CC capital form.</w:t>
+      </w:r>
+    </w:p>
+    <w:p>
+      <w:pPr>
+        <w:spacing w:before="120"/>
+        <w:jc w:val="both"/>
+        <w:rPr>
+          <w:rFonts w:cs="Times New Roman"/>
+          <w:sz w:val="24"/>
+          <w:szCs w:val="24"/>
+          <w:lang w:val="en-GB"/>
+        </w:rPr>
+      </w:pPr>
+    </w:p>
+    <w:p>
+      <w:pPr>
+        <w:spacing w:before="120"/>
+        <w:jc w:val="both"/>
+        <w:rPr>
+          <w:rFonts w:cs="Times New Roman"/>
+          <w:sz w:val="24"/>
+          <w:szCs w:val="24"/>
+          <w:lang w:val="en-GB"/>
+        </w:rPr>
+      </w:pPr>
+    </w:p>
+    <w:p>
+      <w:pPr>
+        <w:spacing w:before="120"/>
+        <w:jc w:val="both"/>
+        <w:rPr>
+          <w:lang w:val="en-GB"/>
+        </w:rPr>
+      </w:pPr>
+    </w:p>
+    <w:p>
+      <w:pPr>
+        <w:spacing w:before="120"/>
+        <w:jc w:val="both"/>
+        <w:rPr>
+          <w:lang w:val="en-GB"/>
+        </w:rPr>
+      </w:pPr>
+    </w:p>
+    <w:p>
+      <w:pPr>
+        <w:spacing w:before="120"/>
+        <w:jc w:val="both"/>
+        <w:rPr>
+          <w:lang w:val="en-GB"/>
+        </w:rPr>
+      </w:pPr>
+    </w:p>
+    <w:p>
+      <w:pPr>
+        <w:jc w:val="both"/>
+        <w:rPr>
+          <w:lang w:val="en-GB"/>
+        </w:rPr>
+      </w:pPr>
+    </w:p>
+    <w:p>
+      <w:pPr>
+        <w:jc w:val="both"/>
+        <w:rPr>
+          <w:lang w:val="en-GB"/>
+        </w:rPr>
+      </w:pPr>
+    </w:p>
+    <w:p>
+      <w:pPr>
+        <w:jc w:val="both"/>
+        <w:rPr>
+          <w:lang w:val="en-GB"/>
+        </w:rPr>
+      </w:pPr>
+    </w:p>
+    <w:p>
+      <w:pPr>
+        <w:jc w:val="both"/>
+        <w:rPr>
+          <w:lang w:val="en-GB"/>
+        </w:rPr>
+      </w:pPr>
+    </w:p>
+    <w:p>
+      <w:pPr>
+        <w:jc w:val="both"/>
         <w:rPr>
           <w:b/>
           <w:bCs/>
@@ -312,9 +706,7 @@
           <w:szCs w:val="28"/>
           <w:lang w:val="en-GB"/>
         </w:rPr>
-        <w:t>Rajshahi</w:t>
-      </w:r>
-      <w:proofErr w:type="spellEnd"/>
+      </w:pPr>
       <w:r>
         <w:rPr>
           <w:b/>
@@ -323,9 +715,9 @@
           <w:szCs w:val="28"/>
           <w:lang w:val="en-GB"/>
         </w:rPr>
-        <w:t xml:space="preserve"> Krishi </w:t>
-      </w:r>
-      <w:proofErr w:type="spellStart"/>
+        <w:lastRenderedPageBreak/>
+        <w:t>5.2.1</w:t>
+      </w:r>
       <w:r>
         <w:rPr>
           <w:b/>
@@ -334,9 +726,8 @@
           <w:szCs w:val="28"/>
           <w:lang w:val="en-GB"/>
         </w:rPr>
-        <w:t>Unnayan</w:t>
-      </w:r>
-      <w:proofErr w:type="spellEnd"/>
+        <w:t>. Account opening form</w:t>
+      </w:r>
       <w:r>
         <w:rPr>
           <w:b/>
@@ -345,194 +736,56 @@
           <w:szCs w:val="28"/>
           <w:lang w:val="en-GB"/>
         </w:rPr>
-        <w:t xml:space="preserve"> Bank</w:t>
-      </w:r>
-    </w:p>
-    <w:p>
-      <w:pPr>
-        <w:spacing w:before="120"/>
-        <w:jc w:val="both"/>
-        <w:rPr>
-          <w:b/>
-          <w:bCs/>
-          <w:sz w:val="24"/>
-          <w:szCs w:val="24"/>
-          <w:lang w:val="en-GB"/>
-        </w:rPr>
-      </w:pPr>
-    </w:p>
-    <w:p>
-      <w:pPr>
-        <w:spacing w:before="120"/>
-        <w:jc w:val="both"/>
-        <w:rPr>
-          <w:rFonts w:cs="Times New Roman"/>
-          <w:color w:val="202124"/>
-          <w:sz w:val="24"/>
-          <w:szCs w:val="24"/>
-          <w:shd w:val="clear" w:color="auto" w:fill="FFFFFF"/>
-        </w:rPr>
-      </w:pPr>
-      <w:proofErr w:type="spellStart"/>
-      <w:r>
-        <w:rPr>
-          <w:rFonts w:cs="Times New Roman"/>
-          <w:sz w:val="24"/>
-          <w:szCs w:val="24"/>
-          <w:lang w:val="en-GB"/>
-        </w:rPr>
-        <w:t>Rajshahi</w:t>
-      </w:r>
-      <w:proofErr w:type="spellEnd"/>
-      <w:r>
-        <w:rPr>
-          <w:rFonts w:cs="Times New Roman"/>
-          <w:sz w:val="24"/>
-          <w:szCs w:val="24"/>
-          <w:lang w:val="en-GB"/>
-        </w:rPr>
-        <w:t xml:space="preserve"> Krishi </w:t>
-      </w:r>
-      <w:proofErr w:type="spellStart"/>
-      <w:r>
-        <w:rPr>
-          <w:rFonts w:cs="Times New Roman"/>
-          <w:sz w:val="24"/>
-          <w:szCs w:val="24"/>
-          <w:lang w:val="en-GB"/>
-        </w:rPr>
-        <w:t>Unnayan</w:t>
-      </w:r>
-      <w:proofErr w:type="spellEnd"/>
-      <w:r>
-        <w:rPr>
-          <w:rFonts w:cs="Times New Roman"/>
-          <w:sz w:val="24"/>
-          <w:szCs w:val="24"/>
-          <w:lang w:val="en-GB"/>
-        </w:rPr>
-        <w:t xml:space="preserve"> Bank is a specialized financial institution for financing the farmers or others related to in this farm. It is </w:t>
-      </w:r>
-      <w:proofErr w:type="gramStart"/>
-      <w:r>
-        <w:rPr>
-          <w:rFonts w:cs="Times New Roman"/>
-          <w:sz w:val="24"/>
-          <w:szCs w:val="24"/>
-          <w:lang w:val="en-GB"/>
-        </w:rPr>
-        <w:t>an</w:t>
-      </w:r>
-      <w:proofErr w:type="gramEnd"/>
-      <w:r>
-        <w:rPr>
-          <w:rFonts w:cs="Times New Roman"/>
-          <w:sz w:val="24"/>
-          <w:szCs w:val="24"/>
-          <w:lang w:val="en-GB"/>
-        </w:rPr>
-        <w:t xml:space="preserve"> state owned bank which was established in 1986. In the banking process, several types of </w:t>
-      </w:r>
-      <w:r>
-        <w:rPr>
-          <w:rFonts w:cs="Times New Roman"/>
-          <w:sz w:val="24"/>
-          <w:szCs w:val="24"/>
-          <w:lang w:val="en-GB"/>
-        </w:rPr>
-        <w:t>forms are used.</w:t>
-      </w:r>
-      <w:r>
-        <w:rPr>
-          <w:rFonts w:cs="Times New Roman"/>
-          <w:color w:val="202124"/>
-          <w:sz w:val="24"/>
-          <w:szCs w:val="24"/>
-          <w:shd w:val="clear" w:color="auto" w:fill="FFFFFF"/>
-        </w:rPr>
-        <w:t xml:space="preserve">  </w:t>
-      </w:r>
-      <w:proofErr w:type="gramStart"/>
-      <w:r>
-        <w:rPr>
-          <w:rFonts w:cs="Times New Roman"/>
-          <w:color w:val="202124"/>
-          <w:sz w:val="24"/>
-          <w:szCs w:val="24"/>
-          <w:shd w:val="clear" w:color="auto" w:fill="FFFFFF"/>
-        </w:rPr>
-        <w:t>This forms</w:t>
-      </w:r>
-      <w:proofErr w:type="gramEnd"/>
-      <w:r>
-        <w:rPr>
-          <w:rFonts w:cs="Times New Roman"/>
-          <w:color w:val="202124"/>
-          <w:sz w:val="24"/>
-          <w:szCs w:val="24"/>
-          <w:shd w:val="clear" w:color="auto" w:fill="FFFFFF"/>
-        </w:rPr>
-        <w:t xml:space="preserve"> help the bank to keep record of each client’s all information </w:t>
-      </w:r>
-      <w:r>
-        <w:rPr>
-          <w:rFonts w:cs="Times New Roman"/>
-          <w:color w:val="202124"/>
-          <w:sz w:val="24"/>
-          <w:szCs w:val="24"/>
-          <w:shd w:val="clear" w:color="auto" w:fill="FFFFFF"/>
-        </w:rPr>
-        <w:t xml:space="preserve">when safeguarding depositor’s assets </w:t>
-      </w:r>
-      <w:r>
-        <w:rPr>
-          <w:rFonts w:cs="Times New Roman"/>
-          <w:color w:val="202124"/>
-          <w:sz w:val="24"/>
-          <w:szCs w:val="24"/>
-          <w:shd w:val="clear" w:color="auto" w:fill="FFFFFF"/>
-        </w:rPr>
-        <w:t xml:space="preserve">and </w:t>
-      </w:r>
-      <w:r>
-        <w:rPr>
-          <w:rFonts w:cs="Times New Roman"/>
-          <w:color w:val="202124"/>
-          <w:sz w:val="24"/>
-          <w:szCs w:val="24"/>
-          <w:shd w:val="clear" w:color="auto" w:fill="FFFFFF"/>
-        </w:rPr>
-        <w:t>making loans</w:t>
-      </w:r>
-      <w:r>
-        <w:rPr>
-          <w:rFonts w:cs="Times New Roman"/>
-          <w:color w:val="202124"/>
-          <w:sz w:val="24"/>
-          <w:szCs w:val="24"/>
-          <w:shd w:val="clear" w:color="auto" w:fill="FFFFFF"/>
-        </w:rPr>
-        <w:t xml:space="preserve"> if they need.</w:t>
-      </w:r>
-    </w:p>
-    <w:p>
-      <w:pPr>
-        <w:spacing w:before="120"/>
-        <w:jc w:val="both"/>
-        <w:rPr>
-          <w:rFonts w:cs="Times New Roman"/>
-          <w:sz w:val="24"/>
-          <w:szCs w:val="24"/>
-          <w:lang w:val="en-GB"/>
-        </w:rPr>
-      </w:pPr>
-      <w:r>
-        <w:rPr>
-          <w:rFonts w:cs="Times New Roman"/>
-          <w:color w:val="202124"/>
-          <w:sz w:val="24"/>
-          <w:szCs w:val="24"/>
-          <w:shd w:val="clear" w:color="auto" w:fill="FFFFFF"/>
+        <w:t xml:space="preserve"> in Krishi Bank</w:t>
+      </w:r>
+    </w:p>
+    <w:p>
+      <w:pPr>
+        <w:jc w:val="both"/>
+        <w:rPr>
+          <w:lang w:val="en-GB"/>
+        </w:rPr>
+      </w:pPr>
+    </w:p>
+    <w:p>
+      <w:pPr>
+        <w:jc w:val="both"/>
+        <w:rPr>
+          <w:lang w:val="en-GB"/>
+        </w:rPr>
+      </w:pPr>
+    </w:p>
+    <w:p>
+      <w:pPr>
+        <w:spacing w:before="120"/>
+        <w:jc w:val="both"/>
+        <w:rPr>
+          <w:sz w:val="24"/>
+          <w:szCs w:val="24"/>
+          <w:lang w:val="en-GB"/>
+        </w:rPr>
+      </w:pPr>
+      <w:r>
+        <w:rPr>
+          <w:sz w:val="24"/>
+          <w:szCs w:val="24"/>
+          <w:lang w:val="en-GB"/>
+        </w:rPr>
+        <w:t xml:space="preserve">Account opening form can be personal, institutional, governmental institutions, fixed deposit/ saving scheme. </w:t>
+      </w:r>
+      <w:r>
+        <w:rPr>
+          <w:sz w:val="24"/>
+          <w:szCs w:val="24"/>
+          <w:lang w:val="en-GB"/>
+        </w:rPr>
+        <w:t>Here, the personal account is shown. The fields of the form are:</w:t>
+      </w:r>
+      <w:r>
+        <w:rPr>
+          <w:sz w:val="24"/>
+          <w:szCs w:val="24"/>
+          <w:lang w:val="en-GB"/>
         </w:rPr>
         <w:t xml:space="preserve"> </w:t>
       </w:r>
@@ -542,396 +795,310 @@
         <w:spacing w:before="120"/>
         <w:jc w:val="both"/>
         <w:rPr>
-          <w:rFonts w:cs="Times New Roman"/>
-          <w:sz w:val="24"/>
-          <w:szCs w:val="24"/>
-          <w:lang w:val="en-GB"/>
-        </w:rPr>
-      </w:pPr>
-      <w:r>
-        <w:rPr>
-          <w:rFonts w:cs="Times New Roman"/>
-          <w:sz w:val="24"/>
-          <w:szCs w:val="24"/>
-          <w:lang w:val="en-GB"/>
-        </w:rPr>
-        <w:t>From our survey</w:t>
-      </w:r>
-      <w:r>
-        <w:rPr>
-          <w:rFonts w:cs="Times New Roman"/>
-          <w:sz w:val="24"/>
-          <w:szCs w:val="24"/>
-          <w:lang w:val="en-GB"/>
-        </w:rPr>
-        <w:t xml:space="preserve"> we did in the </w:t>
-      </w:r>
-      <w:proofErr w:type="spellStart"/>
-      <w:r>
-        <w:rPr>
-          <w:rFonts w:cs="Times New Roman"/>
-          <w:sz w:val="24"/>
-          <w:szCs w:val="24"/>
-          <w:lang w:val="en-GB"/>
-        </w:rPr>
-        <w:t>Rajshahi</w:t>
-      </w:r>
-      <w:proofErr w:type="spellEnd"/>
-      <w:r>
-        <w:rPr>
-          <w:rFonts w:cs="Times New Roman"/>
-          <w:sz w:val="24"/>
-          <w:szCs w:val="24"/>
-          <w:lang w:val="en-GB"/>
-        </w:rPr>
-        <w:t xml:space="preserve"> Krishi </w:t>
-      </w:r>
-      <w:proofErr w:type="spellStart"/>
-      <w:r>
-        <w:rPr>
-          <w:rFonts w:cs="Times New Roman"/>
-          <w:sz w:val="24"/>
-          <w:szCs w:val="24"/>
-          <w:lang w:val="en-GB"/>
-        </w:rPr>
-        <w:t>Unnayan</w:t>
-      </w:r>
-      <w:proofErr w:type="spellEnd"/>
-      <w:r>
-        <w:rPr>
-          <w:rFonts w:cs="Times New Roman"/>
-          <w:sz w:val="24"/>
-          <w:szCs w:val="24"/>
+          <w:sz w:val="24"/>
+          <w:szCs w:val="24"/>
+          <w:lang w:val="en-GB"/>
+        </w:rPr>
+      </w:pPr>
+    </w:p>
+    <w:p>
+      <w:pPr>
+        <w:spacing w:before="120"/>
+        <w:jc w:val="both"/>
+        <w:rPr>
+          <w:sz w:val="24"/>
+          <w:szCs w:val="24"/>
+          <w:lang w:val="en-GB"/>
+        </w:rPr>
+      </w:pPr>
+      <w:r>
+        <w:rPr>
+          <w:sz w:val="24"/>
+          <w:szCs w:val="24"/>
+          <w:u w:val="single"/>
+          <w:lang w:val="en-GB"/>
+        </w:rPr>
+        <w:t>1.</w:t>
+      </w:r>
+      <w:r>
+        <w:rPr>
+          <w:sz w:val="24"/>
+          <w:szCs w:val="24"/>
+          <w:u w:val="single"/>
           <w:lang w:val="en-GB"/>
         </w:rPr>
         <w:t xml:space="preserve"> </w:t>
       </w:r>
-      <w:proofErr w:type="gramStart"/>
-      <w:r>
-        <w:rPr>
-          <w:rFonts w:cs="Times New Roman"/>
-          <w:sz w:val="24"/>
-          <w:szCs w:val="24"/>
-          <w:lang w:val="en-GB"/>
-        </w:rPr>
-        <w:t xml:space="preserve">Bank </w:t>
-      </w:r>
-      <w:r>
-        <w:rPr>
-          <w:rFonts w:cs="Times New Roman"/>
-          <w:sz w:val="24"/>
-          <w:szCs w:val="24"/>
-          <w:lang w:val="en-GB"/>
-        </w:rPr>
-        <w:t>,</w:t>
-      </w:r>
-      <w:proofErr w:type="gramEnd"/>
-      <w:r>
-        <w:rPr>
-          <w:rFonts w:cs="Times New Roman"/>
-          <w:sz w:val="24"/>
-          <w:szCs w:val="24"/>
-          <w:lang w:val="en-GB"/>
-        </w:rPr>
-        <w:t xml:space="preserve"> description of  several forms were known. Some are different terms of loan, school banking account and saving account. </w:t>
-      </w:r>
-      <w:r>
-        <w:rPr>
-          <w:rFonts w:cs="Times New Roman"/>
-          <w:sz w:val="24"/>
-          <w:szCs w:val="24"/>
-          <w:lang w:val="en-GB"/>
-        </w:rPr>
-        <w:t xml:space="preserve">The main focus was </w:t>
-      </w:r>
-    </w:p>
-    <w:p>
-      <w:pPr>
-        <w:spacing w:before="120"/>
-        <w:jc w:val="both"/>
-        <w:rPr>
-          <w:rFonts w:cs="Times New Roman"/>
-          <w:sz w:val="24"/>
-          <w:szCs w:val="24"/>
-          <w:lang w:val="en-GB"/>
-        </w:rPr>
-      </w:pPr>
-    </w:p>
-    <w:p>
-      <w:pPr>
-        <w:spacing w:before="120"/>
-        <w:jc w:val="both"/>
-        <w:rPr>
-          <w:rFonts w:cs="Times New Roman"/>
-          <w:sz w:val="24"/>
-          <w:szCs w:val="24"/>
-          <w:lang w:val="en-GB"/>
-        </w:rPr>
-      </w:pPr>
-      <w:r>
-        <w:rPr>
-          <w:rFonts w:cs="Times New Roman"/>
-          <w:sz w:val="24"/>
-          <w:szCs w:val="24"/>
-          <w:lang w:val="en-GB"/>
-        </w:rPr>
-        <w:t xml:space="preserve">1.Account opening form </w:t>
-      </w:r>
-      <w:r>
-        <w:rPr>
-          <w:rFonts w:cs="Times New Roman"/>
-          <w:sz w:val="24"/>
-          <w:szCs w:val="24"/>
-          <w:lang w:val="en-GB"/>
-        </w:rPr>
-        <w:t xml:space="preserve">in Krishi </w:t>
-      </w:r>
-      <w:r>
-        <w:rPr>
-          <w:rFonts w:cs="Times New Roman"/>
-          <w:sz w:val="24"/>
-          <w:szCs w:val="24"/>
-          <w:lang w:val="en-GB"/>
-        </w:rPr>
-        <w:t>B</w:t>
-      </w:r>
-      <w:r>
-        <w:rPr>
-          <w:rFonts w:cs="Times New Roman"/>
-          <w:sz w:val="24"/>
-          <w:szCs w:val="24"/>
-          <w:lang w:val="en-GB"/>
-        </w:rPr>
-        <w:t>ank</w:t>
-      </w:r>
-    </w:p>
-    <w:p>
-      <w:pPr>
-        <w:spacing w:before="120"/>
-        <w:jc w:val="both"/>
-        <w:rPr>
-          <w:rFonts w:cs="Times New Roman"/>
-          <w:sz w:val="24"/>
-          <w:szCs w:val="24"/>
-          <w:lang w:val="en-GB"/>
-        </w:rPr>
-      </w:pPr>
-      <w:r>
-        <w:rPr>
-          <w:rFonts w:cs="Times New Roman"/>
-          <w:sz w:val="24"/>
-          <w:szCs w:val="24"/>
-          <w:lang w:val="en-GB"/>
-        </w:rPr>
-        <w:t>2.T</w:t>
-      </w:r>
-      <w:r>
-        <w:rPr>
-          <w:rFonts w:cs="Times New Roman"/>
-          <w:sz w:val="24"/>
-          <w:szCs w:val="24"/>
-          <w:lang w:val="en-GB"/>
-        </w:rPr>
-        <w:t xml:space="preserve">erm loan application form by pledging assets and </w:t>
-      </w:r>
-    </w:p>
-    <w:p>
-      <w:pPr>
-        <w:spacing w:before="120"/>
-        <w:jc w:val="both"/>
-        <w:rPr>
-          <w:rFonts w:cs="Times New Roman"/>
-          <w:sz w:val="24"/>
-          <w:szCs w:val="24"/>
-          <w:lang w:val="en-GB"/>
-        </w:rPr>
-      </w:pPr>
-      <w:r>
-        <w:rPr>
-          <w:rFonts w:cs="Times New Roman"/>
-          <w:sz w:val="24"/>
-          <w:szCs w:val="24"/>
-          <w:lang w:val="en-GB"/>
-        </w:rPr>
-        <w:t>3.</w:t>
-      </w:r>
-      <w:r>
-        <w:rPr>
-          <w:rFonts w:cs="Times New Roman"/>
-          <w:sz w:val="24"/>
-          <w:szCs w:val="24"/>
-          <w:lang w:val="en-GB"/>
-        </w:rPr>
-        <w:t>CC capital form.</w:t>
-      </w:r>
-    </w:p>
-    <w:p>
-      <w:pPr>
-        <w:spacing w:before="120"/>
-        <w:jc w:val="both"/>
-        <w:rPr>
-          <w:rFonts w:cs="Times New Roman"/>
-          <w:sz w:val="24"/>
-          <w:szCs w:val="24"/>
-          <w:lang w:val="en-GB"/>
-        </w:rPr>
-      </w:pPr>
-    </w:p>
-    <w:p>
-      <w:pPr>
-        <w:spacing w:before="120"/>
-        <w:jc w:val="both"/>
-        <w:rPr>
-          <w:rFonts w:cs="Times New Roman"/>
-          <w:sz w:val="24"/>
-          <w:szCs w:val="24"/>
-          <w:lang w:val="en-GB"/>
-        </w:rPr>
-      </w:pPr>
-    </w:p>
-    <w:p>
-      <w:pPr>
-        <w:spacing w:before="120"/>
-        <w:jc w:val="both"/>
-        <w:rPr>
-          <w:lang w:val="en-GB"/>
-        </w:rPr>
-      </w:pPr>
-    </w:p>
-    <w:p>
-      <w:pPr>
-        <w:spacing w:before="120"/>
-        <w:jc w:val="both"/>
-        <w:rPr>
-          <w:lang w:val="en-GB"/>
-        </w:rPr>
-      </w:pPr>
-    </w:p>
-    <w:p>
-      <w:pPr>
-        <w:spacing w:before="120"/>
-        <w:jc w:val="both"/>
-        <w:rPr>
-          <w:lang w:val="en-GB"/>
-        </w:rPr>
-      </w:pPr>
-    </w:p>
-    <w:p>
-      <w:pPr>
-        <w:jc w:val="both"/>
-        <w:rPr>
-          <w:lang w:val="en-GB"/>
-        </w:rPr>
-      </w:pPr>
-    </w:p>
-    <w:p>
-      <w:pPr>
-        <w:jc w:val="both"/>
-        <w:rPr>
-          <w:lang w:val="en-GB"/>
-        </w:rPr>
-      </w:pPr>
-    </w:p>
-    <w:p>
-      <w:pPr>
-        <w:jc w:val="both"/>
-        <w:rPr>
-          <w:lang w:val="en-GB"/>
-        </w:rPr>
-      </w:pPr>
-    </w:p>
-    <w:p>
-      <w:pPr>
-        <w:jc w:val="both"/>
-        <w:rPr>
-          <w:lang w:val="en-GB"/>
-        </w:rPr>
-      </w:pPr>
-    </w:p>
-    <w:p>
-      <w:pPr>
-        <w:jc w:val="both"/>
-        <w:rPr>
-          <w:b/>
-          <w:bCs/>
-          <w:sz w:val="28"/>
-          <w:szCs w:val="28"/>
-          <w:lang w:val="en-GB"/>
-        </w:rPr>
-      </w:pPr>
-      <w:r>
-        <w:rPr>
-          <w:b/>
-          <w:bCs/>
-          <w:sz w:val="28"/>
-          <w:szCs w:val="28"/>
-          <w:lang w:val="en-GB"/>
-        </w:rPr>
-        <w:lastRenderedPageBreak/>
-        <w:t>5.2.1</w:t>
-      </w:r>
-      <w:r>
-        <w:rPr>
-          <w:b/>
-          <w:bCs/>
-          <w:sz w:val="28"/>
-          <w:szCs w:val="28"/>
-          <w:lang w:val="en-GB"/>
-        </w:rPr>
-        <w:t>. Account opening form</w:t>
-      </w:r>
-      <w:r>
-        <w:rPr>
-          <w:b/>
-          <w:bCs/>
-          <w:sz w:val="28"/>
-          <w:szCs w:val="28"/>
-          <w:lang w:val="en-GB"/>
-        </w:rPr>
-        <w:t xml:space="preserve"> in Krishi Bank</w:t>
-      </w:r>
-    </w:p>
-    <w:p>
-      <w:pPr>
-        <w:jc w:val="both"/>
-        <w:rPr>
-          <w:lang w:val="en-GB"/>
-        </w:rPr>
-      </w:pPr>
-    </w:p>
-    <w:p>
-      <w:pPr>
-        <w:jc w:val="both"/>
-        <w:rPr>
-          <w:lang w:val="en-GB"/>
-        </w:rPr>
-      </w:pPr>
-    </w:p>
-    <w:p>
-      <w:pPr>
-        <w:spacing w:before="120"/>
-        <w:jc w:val="both"/>
-        <w:rPr>
-          <w:sz w:val="24"/>
-          <w:szCs w:val="24"/>
-          <w:lang w:val="en-GB"/>
-        </w:rPr>
-      </w:pPr>
-      <w:r>
-        <w:rPr>
-          <w:sz w:val="24"/>
-          <w:szCs w:val="24"/>
-          <w:lang w:val="en-GB"/>
-        </w:rPr>
-        <w:t xml:space="preserve">Account opening form can be personal, institutional, governmental institutions, fixed deposit/ saving scheme. </w:t>
-      </w:r>
-      <w:r>
-        <w:rPr>
-          <w:sz w:val="24"/>
-          <w:szCs w:val="24"/>
-          <w:lang w:val="en-GB"/>
-        </w:rPr>
-        <w:t>Here, the personal account is shown. The fields of the form are:</w:t>
+      <w:r>
+        <w:rPr>
+          <w:sz w:val="24"/>
+          <w:szCs w:val="24"/>
+          <w:u w:val="single"/>
+          <w:lang w:val="en-GB"/>
+        </w:rPr>
+        <w:t>Account number and unique client ID Code</w:t>
+      </w:r>
+      <w:r>
+        <w:rPr>
+          <w:sz w:val="24"/>
+          <w:szCs w:val="24"/>
+          <w:lang w:val="en-GB"/>
+        </w:rPr>
+        <w:t xml:space="preserve">: These are filled up by the bank after completing </w:t>
+      </w:r>
+      <w:r>
+        <w:rPr>
+          <w:sz w:val="24"/>
+          <w:szCs w:val="24"/>
+          <w:lang w:val="en-GB"/>
+        </w:rPr>
+        <w:t>all the procedures.</w:t>
+      </w:r>
+    </w:p>
+    <w:p>
+      <w:pPr>
+        <w:spacing w:before="120"/>
+        <w:jc w:val="both"/>
+        <w:rPr>
+          <w:rFonts w:cs="Times New Roman"/>
+          <w:sz w:val="24"/>
+          <w:szCs w:val="24"/>
+          <w:lang w:val="en-GB"/>
+        </w:rPr>
+      </w:pPr>
+      <w:r>
+        <w:rPr>
+          <w:sz w:val="24"/>
+          <w:szCs w:val="24"/>
+          <w:lang w:val="en-GB"/>
+        </w:rPr>
+        <w:t xml:space="preserve">2. </w:t>
+      </w:r>
+      <w:r>
+        <w:rPr>
+          <w:sz w:val="24"/>
+          <w:szCs w:val="24"/>
+          <w:u w:val="single"/>
+          <w:lang w:val="en-GB"/>
+        </w:rPr>
+        <w:t>Heading of account and nature</w:t>
+      </w:r>
+      <w:r>
+        <w:rPr>
+          <w:sz w:val="24"/>
+          <w:szCs w:val="24"/>
+          <w:lang w:val="en-GB"/>
+        </w:rPr>
+        <w:t xml:space="preserve">: The person who wants to open the account and which types of account he wants to open like current account, saving </w:t>
+      </w:r>
+      <w:r>
+        <w:rPr>
+          <w:rFonts w:cs="Times New Roman"/>
+          <w:sz w:val="24"/>
+          <w:szCs w:val="24"/>
+          <w:lang w:val="en-GB"/>
+        </w:rPr>
+        <w:t>account</w:t>
+      </w:r>
+      <w:r>
+        <w:rPr>
+          <w:rFonts w:cs="Times New Roman"/>
+          <w:sz w:val="24"/>
+          <w:szCs w:val="24"/>
+          <w:lang w:val="en-GB"/>
+        </w:rPr>
+        <w:t>, Special Notice Deposit (SND) etc.</w:t>
+      </w:r>
+    </w:p>
+    <w:p>
+      <w:pPr>
+        <w:spacing w:before="120"/>
+        <w:jc w:val="both"/>
+        <w:rPr>
+          <w:sz w:val="24"/>
+          <w:szCs w:val="24"/>
+          <w:lang w:val="en-GB"/>
+        </w:rPr>
+      </w:pPr>
+      <w:r>
+        <w:rPr>
+          <w:sz w:val="24"/>
+          <w:szCs w:val="24"/>
+          <w:lang w:val="en-GB"/>
+        </w:rPr>
+        <w:t xml:space="preserve">3. </w:t>
+      </w:r>
+      <w:r>
+        <w:rPr>
+          <w:sz w:val="24"/>
+          <w:szCs w:val="24"/>
+          <w:u w:val="single"/>
+          <w:lang w:val="en-GB"/>
+        </w:rPr>
+        <w:t>Currency</w:t>
+      </w:r>
+      <w:r>
+        <w:rPr>
+          <w:sz w:val="24"/>
+          <w:szCs w:val="24"/>
+          <w:lang w:val="en-GB"/>
+        </w:rPr>
+        <w:t>: The medium which he wants to use like taka, dollar, euro etc</w:t>
+      </w:r>
+    </w:p>
+    <w:p>
+      <w:pPr>
+        <w:spacing w:before="120"/>
+        <w:jc w:val="both"/>
+        <w:rPr>
+          <w:sz w:val="24"/>
+          <w:szCs w:val="24"/>
+          <w:lang w:val="en-GB"/>
+        </w:rPr>
+      </w:pPr>
+      <w:r>
+        <w:rPr>
+          <w:sz w:val="24"/>
+          <w:szCs w:val="24"/>
+          <w:lang w:val="en-GB"/>
+        </w:rPr>
+        <w:t xml:space="preserve">4. </w:t>
+      </w:r>
+      <w:r>
+        <w:rPr>
+          <w:sz w:val="24"/>
+          <w:szCs w:val="24"/>
+          <w:u w:val="single"/>
+          <w:lang w:val="en-GB"/>
+        </w:rPr>
+        <w:t>Method of accounting</w:t>
+      </w:r>
+      <w:r>
+        <w:rPr>
+          <w:sz w:val="24"/>
+          <w:szCs w:val="24"/>
+          <w:lang w:val="en-GB"/>
+        </w:rPr>
+        <w:t xml:space="preserve">: If </w:t>
+      </w:r>
+      <w:r>
+        <w:rPr>
+          <w:sz w:val="24"/>
+          <w:szCs w:val="24"/>
+          <w:lang w:val="en-GB"/>
+        </w:rPr>
+        <w:t xml:space="preserve">the </w:t>
+      </w:r>
+      <w:r>
+        <w:rPr>
+          <w:sz w:val="24"/>
+          <w:szCs w:val="24"/>
+          <w:lang w:val="en-GB"/>
+        </w:rPr>
+        <w:t>applicant wants to open account only for him</w:t>
+      </w:r>
+      <w:r>
+        <w:rPr>
+          <w:sz w:val="24"/>
+          <w:szCs w:val="24"/>
+          <w:lang w:val="en-GB"/>
+        </w:rPr>
+        <w:t xml:space="preserve"> or jointly with others.</w:t>
+      </w:r>
+    </w:p>
+    <w:p>
+      <w:pPr>
+        <w:spacing w:before="120"/>
+        <w:jc w:val="both"/>
+        <w:rPr>
+          <w:sz w:val="24"/>
+          <w:szCs w:val="24"/>
+          <w:lang w:val="en-GB"/>
+        </w:rPr>
+      </w:pPr>
+      <w:r>
+        <w:rPr>
+          <w:sz w:val="24"/>
+          <w:szCs w:val="24"/>
+          <w:lang w:val="en-GB"/>
+        </w:rPr>
+        <w:t xml:space="preserve">5. </w:t>
+      </w:r>
+      <w:r>
+        <w:rPr>
+          <w:sz w:val="24"/>
+          <w:szCs w:val="24"/>
+          <w:u w:val="single"/>
+          <w:lang w:val="en-GB"/>
+        </w:rPr>
+        <w:t>Initial deposit amount</w:t>
+      </w:r>
+      <w:r>
+        <w:rPr>
+          <w:sz w:val="24"/>
+          <w:szCs w:val="24"/>
+          <w:lang w:val="en-GB"/>
+        </w:rPr>
+        <w:t>: The amount with which he is opening the a</w:t>
+      </w:r>
+      <w:r>
+        <w:rPr>
+          <w:sz w:val="24"/>
+          <w:szCs w:val="24"/>
+          <w:lang w:val="en-GB"/>
+        </w:rPr>
+        <w:t>cc</w:t>
+      </w:r>
+      <w:r>
+        <w:rPr>
+          <w:sz w:val="24"/>
+          <w:szCs w:val="24"/>
+          <w:lang w:val="en-GB"/>
+        </w:rPr>
+        <w:t>ount. In many cases, one must have to deposit a minimum amount</w:t>
+      </w:r>
+      <w:r>
+        <w:rPr>
+          <w:sz w:val="24"/>
+          <w:szCs w:val="24"/>
+          <w:lang w:val="en-GB"/>
+        </w:rPr>
+        <w:t xml:space="preserve"> to open an account</w:t>
+      </w:r>
+      <w:r>
+        <w:rPr>
+          <w:sz w:val="24"/>
+          <w:szCs w:val="24"/>
+          <w:lang w:val="en-GB"/>
+        </w:rPr>
+        <w:t>.</w:t>
+      </w:r>
+    </w:p>
+    <w:p>
+      <w:pPr>
+        <w:spacing w:before="120"/>
+        <w:jc w:val="both"/>
+        <w:rPr>
+          <w:sz w:val="24"/>
+          <w:szCs w:val="24"/>
+          <w:lang w:val="en-GB"/>
+        </w:rPr>
+      </w:pPr>
+      <w:r>
+        <w:rPr>
+          <w:sz w:val="24"/>
+          <w:szCs w:val="24"/>
+          <w:lang w:val="en-GB"/>
+        </w:rPr>
+        <w:t>6</w:t>
+      </w:r>
+      <w:r>
+        <w:rPr>
+          <w:sz w:val="24"/>
+          <w:szCs w:val="24"/>
+          <w:lang w:val="en-GB"/>
+        </w:rPr>
+        <w:t>.</w:t>
       </w:r>
       <w:r>
         <w:rPr>
@@ -941,28 +1108,6 @@
         </w:rPr>
         <w:t xml:space="preserve"> </w:t>
       </w:r>
-    </w:p>
-    <w:p>
-      <w:pPr>
-        <w:spacing w:before="120"/>
-        <w:jc w:val="both"/>
-        <w:rPr>
-          <w:sz w:val="24"/>
-          <w:szCs w:val="24"/>
-          <w:lang w:val="en-GB"/>
-        </w:rPr>
-      </w:pPr>
-    </w:p>
-    <w:p>
-      <w:pPr>
-        <w:spacing w:before="120"/>
-        <w:jc w:val="both"/>
-        <w:rPr>
-          <w:sz w:val="24"/>
-          <w:szCs w:val="24"/>
-          <w:lang w:val="en-GB"/>
-        </w:rPr>
-      </w:pPr>
       <w:r>
         <w:rPr>
           <w:sz w:val="24"/>
@@ -970,7 +1115,7 @@
           <w:u w:val="single"/>
           <w:lang w:val="en-GB"/>
         </w:rPr>
-        <w:t>1.</w:t>
+        <w:t>Name of account holder</w:t>
       </w:r>
       <w:r>
         <w:rPr>
@@ -979,7 +1124,34 @@
           <w:u w:val="single"/>
           <w:lang w:val="en-GB"/>
         </w:rPr>
-        <w:t xml:space="preserve"> </w:t>
+        <w:t>:</w:t>
+      </w:r>
+      <w:r>
+        <w:rPr>
+          <w:sz w:val="24"/>
+          <w:szCs w:val="24"/>
+          <w:lang w:val="en-GB"/>
+        </w:rPr>
+        <w:t xml:space="preserve"> Name of the person in Bengali and English.</w:t>
+      </w:r>
+    </w:p>
+    <w:p>
+      <w:pPr>
+        <w:spacing w:before="120"/>
+        <w:jc w:val="both"/>
+        <w:rPr>
+          <w:sz w:val="24"/>
+          <w:szCs w:val="24"/>
+          <w:lang w:val="en-GB"/>
+        </w:rPr>
+      </w:pPr>
+      <w:r>
+        <w:rPr>
+          <w:sz w:val="24"/>
+          <w:szCs w:val="24"/>
+          <w:lang w:val="en-GB"/>
+        </w:rPr>
+        <w:t xml:space="preserve">7. </w:t>
       </w:r>
       <w:r>
         <w:rPr>
@@ -988,43 +1160,50 @@
           <w:u w:val="single"/>
           <w:lang w:val="en-GB"/>
         </w:rPr>
-        <w:t>Account number and unique client ID Code</w:t>
-      </w:r>
-      <w:r>
-        <w:rPr>
-          <w:sz w:val="24"/>
-          <w:szCs w:val="24"/>
-          <w:lang w:val="en-GB"/>
-        </w:rPr>
-        <w:t xml:space="preserve">: These are filled up by the bank after completing </w:t>
-      </w:r>
-      <w:r>
-        <w:rPr>
-          <w:sz w:val="24"/>
-          <w:szCs w:val="24"/>
-          <w:lang w:val="en-GB"/>
-        </w:rPr>
-        <w:t>all the procedures.</w:t>
-      </w:r>
-    </w:p>
-    <w:p>
-      <w:pPr>
-        <w:spacing w:before="120"/>
-        <w:jc w:val="both"/>
-        <w:rPr>
-          <w:rFonts w:cs="Times New Roman"/>
-          <w:sz w:val="24"/>
-          <w:szCs w:val="24"/>
-          <w:lang w:val="en-GB"/>
-        </w:rPr>
-      </w:pPr>
-      <w:r>
-        <w:rPr>
-          <w:sz w:val="24"/>
-          <w:szCs w:val="24"/>
-          <w:lang w:val="en-GB"/>
-        </w:rPr>
-        <w:t xml:space="preserve">2. </w:t>
+        <w:t>Birth date, Parents information, Gender and Nationality</w:t>
+      </w:r>
+      <w:r>
+        <w:rPr>
+          <w:sz w:val="24"/>
+          <w:szCs w:val="24"/>
+          <w:lang w:val="en-GB"/>
+        </w:rPr>
+        <w:t>: Personal details of th</w:t>
+      </w:r>
+      <w:r>
+        <w:rPr>
+          <w:sz w:val="24"/>
+          <w:szCs w:val="24"/>
+          <w:lang w:val="en-GB"/>
+        </w:rPr>
+        <w:t>e</w:t>
+      </w:r>
+      <w:r>
+        <w:rPr>
+          <w:sz w:val="24"/>
+          <w:szCs w:val="24"/>
+          <w:lang w:val="en-GB"/>
+        </w:rPr>
+        <w:t xml:space="preserve"> account holder. </w:t>
+      </w:r>
+    </w:p>
+    <w:p>
+      <w:pPr>
+        <w:spacing w:before="120"/>
+        <w:jc w:val="both"/>
+        <w:rPr>
+          <w:sz w:val="24"/>
+          <w:szCs w:val="24"/>
+          <w:lang w:val="en-GB"/>
+        </w:rPr>
+      </w:pPr>
+      <w:r>
+        <w:rPr>
+          <w:sz w:val="24"/>
+          <w:szCs w:val="24"/>
+          <w:lang w:val="en-GB"/>
+        </w:rPr>
+        <w:t xml:space="preserve">8. </w:t>
       </w:r>
       <w:r>
         <w:rPr>
@@ -1033,52 +1212,34 @@
           <w:u w:val="single"/>
           <w:lang w:val="en-GB"/>
         </w:rPr>
-        <w:t>Heading of account and nature</w:t>
-      </w:r>
-      <w:r>
-        <w:rPr>
-          <w:sz w:val="24"/>
-          <w:szCs w:val="24"/>
-          <w:lang w:val="en-GB"/>
-        </w:rPr>
-        <w:t xml:space="preserve">: The person who wants to open the account and which types of account he wants to open like current account, saving </w:t>
-      </w:r>
-      <w:r>
-        <w:rPr>
-          <w:rFonts w:cs="Times New Roman"/>
-          <w:sz w:val="24"/>
-          <w:szCs w:val="24"/>
-          <w:lang w:val="en-GB"/>
-        </w:rPr>
-        <w:t>account</w:t>
-      </w:r>
-      <w:r>
-        <w:rPr>
-          <w:rFonts w:cs="Times New Roman"/>
-          <w:sz w:val="24"/>
-          <w:szCs w:val="24"/>
-          <w:lang w:val="en-GB"/>
-        </w:rPr>
-        <w:t>, Special Notice Deposit (SND) etc.</w:t>
-      </w:r>
-    </w:p>
-    <w:p>
-      <w:pPr>
-        <w:spacing w:before="120"/>
-        <w:jc w:val="both"/>
-        <w:rPr>
-          <w:sz w:val="24"/>
-          <w:szCs w:val="24"/>
-          <w:lang w:val="en-GB"/>
-        </w:rPr>
-      </w:pPr>
-      <w:r>
-        <w:rPr>
-          <w:sz w:val="24"/>
-          <w:szCs w:val="24"/>
-          <w:lang w:val="en-GB"/>
-        </w:rPr>
-        <w:t xml:space="preserve">3. </w:t>
+        <w:t>Resident status</w:t>
+      </w:r>
+      <w:r>
+        <w:rPr>
+          <w:sz w:val="24"/>
+          <w:szCs w:val="24"/>
+          <w:lang w:val="en-GB"/>
+        </w:rPr>
+        <w:t>: He has to tell whether he is resident or non-resident.</w:t>
+      </w:r>
+    </w:p>
+    <w:p>
+      <w:pPr>
+        <w:spacing w:before="120"/>
+        <w:jc w:val="both"/>
+        <w:rPr>
+          <w:sz w:val="24"/>
+          <w:szCs w:val="24"/>
+          <w:lang w:val="en-GB"/>
+        </w:rPr>
+      </w:pPr>
+      <w:r>
+        <w:rPr>
+          <w:sz w:val="24"/>
+          <w:szCs w:val="24"/>
+          <w:lang w:val="en-GB"/>
+        </w:rPr>
+        <w:t xml:space="preserve">9. </w:t>
       </w:r>
       <w:r>
         <w:rPr>
@@ -1087,319 +1248,6 @@
           <w:u w:val="single"/>
           <w:lang w:val="en-GB"/>
         </w:rPr>
-        <w:t>Currency</w:t>
-      </w:r>
-      <w:r>
-        <w:rPr>
-          <w:sz w:val="24"/>
-          <w:szCs w:val="24"/>
-          <w:lang w:val="en-GB"/>
-        </w:rPr>
-        <w:t>: The medium which he wants to use like taka, dollar, euro etc</w:t>
-      </w:r>
-    </w:p>
-    <w:p>
-      <w:pPr>
-        <w:spacing w:before="120"/>
-        <w:jc w:val="both"/>
-        <w:rPr>
-          <w:sz w:val="24"/>
-          <w:szCs w:val="24"/>
-          <w:lang w:val="en-GB"/>
-        </w:rPr>
-      </w:pPr>
-      <w:r>
-        <w:rPr>
-          <w:sz w:val="24"/>
-          <w:szCs w:val="24"/>
-          <w:lang w:val="en-GB"/>
-        </w:rPr>
-        <w:t xml:space="preserve">4. </w:t>
-      </w:r>
-      <w:r>
-        <w:rPr>
-          <w:sz w:val="24"/>
-          <w:szCs w:val="24"/>
-          <w:u w:val="single"/>
-          <w:lang w:val="en-GB"/>
-        </w:rPr>
-        <w:t>Method of accounting</w:t>
-      </w:r>
-      <w:r>
-        <w:rPr>
-          <w:sz w:val="24"/>
-          <w:szCs w:val="24"/>
-          <w:lang w:val="en-GB"/>
-        </w:rPr>
-        <w:t xml:space="preserve">: If </w:t>
-      </w:r>
-      <w:r>
-        <w:rPr>
-          <w:sz w:val="24"/>
-          <w:szCs w:val="24"/>
-          <w:lang w:val="en-GB"/>
-        </w:rPr>
-        <w:t xml:space="preserve">the </w:t>
-      </w:r>
-      <w:r>
-        <w:rPr>
-          <w:sz w:val="24"/>
-          <w:szCs w:val="24"/>
-          <w:lang w:val="en-GB"/>
-        </w:rPr>
-        <w:t>applicant wants to open account only for him</w:t>
-      </w:r>
-      <w:r>
-        <w:rPr>
-          <w:sz w:val="24"/>
-          <w:szCs w:val="24"/>
-          <w:lang w:val="en-GB"/>
-        </w:rPr>
-        <w:t xml:space="preserve"> or jointly with others.</w:t>
-      </w:r>
-    </w:p>
-    <w:p>
-      <w:pPr>
-        <w:spacing w:before="120"/>
-        <w:jc w:val="both"/>
-        <w:rPr>
-          <w:sz w:val="24"/>
-          <w:szCs w:val="24"/>
-          <w:lang w:val="en-GB"/>
-        </w:rPr>
-      </w:pPr>
-      <w:r>
-        <w:rPr>
-          <w:sz w:val="24"/>
-          <w:szCs w:val="24"/>
-          <w:lang w:val="en-GB"/>
-        </w:rPr>
-        <w:t xml:space="preserve">5. </w:t>
-      </w:r>
-      <w:r>
-        <w:rPr>
-          <w:sz w:val="24"/>
-          <w:szCs w:val="24"/>
-          <w:u w:val="single"/>
-          <w:lang w:val="en-GB"/>
-        </w:rPr>
-        <w:t>Initial deposit amount</w:t>
-      </w:r>
-      <w:r>
-        <w:rPr>
-          <w:sz w:val="24"/>
-          <w:szCs w:val="24"/>
-          <w:lang w:val="en-GB"/>
-        </w:rPr>
-        <w:t>: The amount with which he is opening the a</w:t>
-      </w:r>
-      <w:r>
-        <w:rPr>
-          <w:sz w:val="24"/>
-          <w:szCs w:val="24"/>
-          <w:lang w:val="en-GB"/>
-        </w:rPr>
-        <w:t>cc</w:t>
-      </w:r>
-      <w:r>
-        <w:rPr>
-          <w:sz w:val="24"/>
-          <w:szCs w:val="24"/>
-          <w:lang w:val="en-GB"/>
-        </w:rPr>
-        <w:t>ount. In many cases, one must have to deposit a minimum amount</w:t>
-      </w:r>
-      <w:r>
-        <w:rPr>
-          <w:sz w:val="24"/>
-          <w:szCs w:val="24"/>
-          <w:lang w:val="en-GB"/>
-        </w:rPr>
-        <w:t xml:space="preserve"> to open an account</w:t>
-      </w:r>
-      <w:r>
-        <w:rPr>
-          <w:sz w:val="24"/>
-          <w:szCs w:val="24"/>
-          <w:lang w:val="en-GB"/>
-        </w:rPr>
-        <w:t>.</w:t>
-      </w:r>
-    </w:p>
-    <w:p>
-      <w:pPr>
-        <w:spacing w:before="120"/>
-        <w:jc w:val="both"/>
-        <w:rPr>
-          <w:sz w:val="24"/>
-          <w:szCs w:val="24"/>
-          <w:lang w:val="en-GB"/>
-        </w:rPr>
-      </w:pPr>
-      <w:r>
-        <w:rPr>
-          <w:sz w:val="24"/>
-          <w:szCs w:val="24"/>
-          <w:lang w:val="en-GB"/>
-        </w:rPr>
-        <w:t>6</w:t>
-      </w:r>
-      <w:r>
-        <w:rPr>
-          <w:sz w:val="24"/>
-          <w:szCs w:val="24"/>
-          <w:lang w:val="en-GB"/>
-        </w:rPr>
-        <w:t>.</w:t>
-      </w:r>
-      <w:r>
-        <w:rPr>
-          <w:sz w:val="24"/>
-          <w:szCs w:val="24"/>
-          <w:lang w:val="en-GB"/>
-        </w:rPr>
-        <w:t xml:space="preserve"> </w:t>
-      </w:r>
-      <w:r>
-        <w:rPr>
-          <w:sz w:val="24"/>
-          <w:szCs w:val="24"/>
-          <w:u w:val="single"/>
-          <w:lang w:val="en-GB"/>
-        </w:rPr>
-        <w:t>Name of account holder</w:t>
-      </w:r>
-      <w:r>
-        <w:rPr>
-          <w:sz w:val="24"/>
-          <w:szCs w:val="24"/>
-          <w:u w:val="single"/>
-          <w:lang w:val="en-GB"/>
-        </w:rPr>
-        <w:t>:</w:t>
-      </w:r>
-      <w:r>
-        <w:rPr>
-          <w:sz w:val="24"/>
-          <w:szCs w:val="24"/>
-          <w:lang w:val="en-GB"/>
-        </w:rPr>
-        <w:t xml:space="preserve"> Name of the person in Bengali and English.</w:t>
-      </w:r>
-    </w:p>
-    <w:p>
-      <w:pPr>
-        <w:spacing w:before="120"/>
-        <w:jc w:val="both"/>
-        <w:rPr>
-          <w:sz w:val="24"/>
-          <w:szCs w:val="24"/>
-          <w:lang w:val="en-GB"/>
-        </w:rPr>
-      </w:pPr>
-      <w:r>
-        <w:rPr>
-          <w:sz w:val="24"/>
-          <w:szCs w:val="24"/>
-          <w:lang w:val="en-GB"/>
-        </w:rPr>
-        <w:t xml:space="preserve">7. </w:t>
-      </w:r>
-      <w:r>
-        <w:rPr>
-          <w:sz w:val="24"/>
-          <w:szCs w:val="24"/>
-          <w:u w:val="single"/>
-          <w:lang w:val="en-GB"/>
-        </w:rPr>
-        <w:t>Birth date, Parents information, Gender and Nationality</w:t>
-      </w:r>
-      <w:r>
-        <w:rPr>
-          <w:sz w:val="24"/>
-          <w:szCs w:val="24"/>
-          <w:lang w:val="en-GB"/>
-        </w:rPr>
-        <w:t>: Personal details of th</w:t>
-      </w:r>
-      <w:r>
-        <w:rPr>
-          <w:sz w:val="24"/>
-          <w:szCs w:val="24"/>
-          <w:lang w:val="en-GB"/>
-        </w:rPr>
-        <w:t>e</w:t>
-      </w:r>
-      <w:r>
-        <w:rPr>
-          <w:sz w:val="24"/>
-          <w:szCs w:val="24"/>
-          <w:lang w:val="en-GB"/>
-        </w:rPr>
-        <w:t xml:space="preserve"> account holder. </w:t>
-      </w:r>
-    </w:p>
-    <w:p>
-      <w:pPr>
-        <w:spacing w:before="120"/>
-        <w:jc w:val="both"/>
-        <w:rPr>
-          <w:sz w:val="24"/>
-          <w:szCs w:val="24"/>
-          <w:lang w:val="en-GB"/>
-        </w:rPr>
-      </w:pPr>
-      <w:r>
-        <w:rPr>
-          <w:sz w:val="24"/>
-          <w:szCs w:val="24"/>
-          <w:lang w:val="en-GB"/>
-        </w:rPr>
-        <w:t xml:space="preserve">8. </w:t>
-      </w:r>
-      <w:r>
-        <w:rPr>
-          <w:sz w:val="24"/>
-          <w:szCs w:val="24"/>
-          <w:u w:val="single"/>
-          <w:lang w:val="en-GB"/>
-        </w:rPr>
-        <w:t>Resident status</w:t>
-      </w:r>
-      <w:r>
-        <w:rPr>
-          <w:sz w:val="24"/>
-          <w:szCs w:val="24"/>
-          <w:lang w:val="en-GB"/>
-        </w:rPr>
-        <w:t>: He has to tell whether he is resident or non-resident.</w:t>
-      </w:r>
-    </w:p>
-    <w:p>
-      <w:pPr>
-        <w:spacing w:before="120"/>
-        <w:jc w:val="both"/>
-        <w:rPr>
-          <w:sz w:val="24"/>
-          <w:szCs w:val="24"/>
-          <w:lang w:val="en-GB"/>
-        </w:rPr>
-      </w:pPr>
-      <w:r>
-        <w:rPr>
-          <w:sz w:val="24"/>
-          <w:szCs w:val="24"/>
-          <w:lang w:val="en-GB"/>
-        </w:rPr>
-        <w:t xml:space="preserve">9. </w:t>
-      </w:r>
-      <w:r>
-        <w:rPr>
-          <w:sz w:val="24"/>
-          <w:szCs w:val="24"/>
-          <w:u w:val="single"/>
-          <w:lang w:val="en-GB"/>
-        </w:rPr>
         <w:t>Monthly income and source</w:t>
       </w:r>
       <w:r>
@@ -1440,33 +1288,15 @@
           <w:szCs w:val="24"/>
           <w:lang w:val="en-GB"/>
         </w:rPr>
-        <w:t xml:space="preserve">related information need to be </w:t>
-      </w:r>
-      <w:proofErr w:type="spellStart"/>
-      <w:r>
-        <w:rPr>
-          <w:sz w:val="24"/>
-          <w:szCs w:val="24"/>
-          <w:lang w:val="en-GB"/>
-        </w:rPr>
-        <w:t>given</w:t>
-      </w:r>
-      <w:r>
-        <w:rPr>
-          <w:sz w:val="24"/>
-          <w:szCs w:val="24"/>
-          <w:lang w:val="en-GB"/>
-        </w:rPr>
-        <w:t>in</w:t>
-      </w:r>
-      <w:proofErr w:type="spellEnd"/>
-      <w:r>
-        <w:rPr>
-          <w:sz w:val="24"/>
-          <w:szCs w:val="24"/>
-          <w:lang w:val="en-GB"/>
-        </w:rPr>
-        <w:t xml:space="preserve"> this part of the application</w:t>
+        <w:t>related information need to be given</w:t>
+      </w:r>
+      <w:r>
+        <w:rPr>
+          <w:sz w:val="24"/>
+          <w:szCs w:val="24"/>
+          <w:lang w:val="en-GB"/>
+        </w:rPr>
+        <w:t>in this part of the application</w:t>
       </w:r>
       <w:r>
         <w:rPr>
@@ -1825,25 +1655,7 @@
           <w:szCs w:val="24"/>
           <w:lang w:val="en-GB"/>
         </w:rPr>
-        <w:t xml:space="preserve"> A profile of the applicant that presents what can be the expected activity in the </w:t>
-      </w:r>
-      <w:proofErr w:type="gramStart"/>
-      <w:r>
-        <w:rPr>
-          <w:sz w:val="24"/>
-          <w:szCs w:val="24"/>
-          <w:lang w:val="en-GB"/>
-        </w:rPr>
-        <w:t>bank ,</w:t>
-      </w:r>
-      <w:proofErr w:type="gramEnd"/>
-      <w:r>
-        <w:rPr>
-          <w:sz w:val="24"/>
-          <w:szCs w:val="24"/>
-          <w:lang w:val="en-GB"/>
-        </w:rPr>
-        <w:t xml:space="preserve"> both in terms of value and volume of anticipated transactions. It helps the bank to monitor transactions against this profile.</w:t>
+        <w:t xml:space="preserve"> A profile of the applicant that presents what can be the expected activity in the bank , both in terms of value and volume of anticipated transactions. It helps the bank to monitor transactions against this profile.</w:t>
       </w:r>
       <w:r>
         <w:rPr>
@@ -2000,25 +1812,7 @@
           <w:szCs w:val="24"/>
           <w:lang w:val="en-GB"/>
         </w:rPr>
-        <w:t>This is done by the bank officials. In SVS-</w:t>
-      </w:r>
-      <w:proofErr w:type="gramStart"/>
-      <w:r>
-        <w:rPr>
-          <w:sz w:val="24"/>
-          <w:szCs w:val="24"/>
-          <w:lang w:val="en-GB"/>
-        </w:rPr>
-        <w:t>2 ,</w:t>
-      </w:r>
-      <w:proofErr w:type="gramEnd"/>
-      <w:r>
-        <w:rPr>
-          <w:sz w:val="24"/>
-          <w:szCs w:val="24"/>
-          <w:lang w:val="en-GB"/>
-        </w:rPr>
-        <w:t xml:space="preserve"> depositor’s information and in SVS-3,borrower’s information are written .</w:t>
+        <w:t>This is done by the bank officials. In SVS-2 , depositor’s information and in SVS-3,borrower’s information are written .</w:t>
       </w:r>
     </w:p>
     <w:p>

</xml_diff>